<commit_message>
A version with 6 levels of discrim (situation)
</commit_message>
<xml_diff>
--- a/ABSTRACT_cumulative_exposure.docx
+++ b/ABSTRACT_cumulative_exposure.docx
@@ -171,7 +171,13 @@
         <w:t xml:space="preserve">discrimination </w:t>
       </w:r>
       <w:r>
-        <w:t>to poor health.</w:t>
+        <w:t xml:space="preserve">to poor </w:t>
+      </w:r>
+      <w:r>
+        <w:t xml:space="preserve">physical and mental </w:t>
+      </w:r>
+      <w:r>
+        <w:t>health.</w:t>
       </w:r>
       <w:r>
         <w:t xml:space="preserve"> </w:t>
@@ -205,6 +211,12 @@
       </w:r>
       <w:r>
         <w:t xml:space="preserve">) </w:t>
+      </w:r>
+      <w:r>
+        <w:t>and depression</w:t>
+      </w:r>
+      <w:r>
+        <w:t xml:space="preserve"> </w:t>
       </w:r>
       <w:r>
         <w:t xml:space="preserve">to stress response. We examined </w:t>
@@ -450,7 +462,23 @@
           <w:color w:val="000000"/>
           <w:bdr w:val="none" w:sz="0" w:space="0" w:color="auto" w:frame="1"/>
         </w:rPr>
-        <w:t>l with baseline (i.e., wealth) and</w:t>
+        <w:t xml:space="preserve">l with baseline (i.e., </w:t>
+      </w:r>
+      <w:r>
+        <w:rPr>
+          <w:rStyle w:val="eop"/>
+          <w:color w:val="000000"/>
+          <w:bdr w:val="none" w:sz="0" w:space="0" w:color="auto" w:frame="1"/>
+        </w:rPr>
+        <w:t>socio-economic status</w:t>
+      </w:r>
+      <w:r>
+        <w:rPr>
+          <w:rStyle w:val="eop"/>
+          <w:color w:val="000000"/>
+          <w:bdr w:val="none" w:sz="0" w:space="0" w:color="auto" w:frame="1"/>
+        </w:rPr>
+        <w:t>) and</w:t>
       </w:r>
       <w:r>
         <w:rPr>
@@ -514,7 +542,9 @@
     <w:p>
       <w:pPr>
         <w:rPr>
-          <w:color w:val="000000" w:themeColor="text1"/>
+          <w:rStyle w:val="eop"/>
+          <w:color w:val="000000"/>
+          <w:bdr w:val="none" w:sz="0" w:space="0" w:color="auto" w:frame="1"/>
         </w:rPr>
       </w:pPr>
       <w:r>
@@ -529,253 +559,1482 @@
       </w:r>
       <w:r>
         <w:rPr>
+          <w:rStyle w:val="eop"/>
+          <w:color w:val="000000"/>
+          <w:bdr w:val="none" w:sz="0" w:space="0" w:color="auto" w:frame="1"/>
+        </w:rPr>
+        <w:t>In</w:t>
+      </w:r>
+      <w:r>
+        <w:rPr>
+          <w:rStyle w:val="eop"/>
+          <w:color w:val="000000"/>
+          <w:bdr w:val="none" w:sz="0" w:space="0" w:color="auto" w:frame="1"/>
+        </w:rPr>
+        <w:t xml:space="preserve"> </w:t>
+      </w:r>
+      <w:r>
+        <w:rPr>
+          <w:rStyle w:val="eop"/>
+          <w:color w:val="000000"/>
+          <w:bdr w:val="none" w:sz="0" w:space="0" w:color="auto" w:frame="1"/>
+        </w:rPr>
+        <w:t>older women</w:t>
+      </w:r>
+      <w:r>
+        <w:rPr>
+          <w:rStyle w:val="eop"/>
+          <w:color w:val="000000"/>
+          <w:bdr w:val="none" w:sz="0" w:space="0" w:color="auto" w:frame="1"/>
+        </w:rPr>
+        <w:t xml:space="preserve"> </w:t>
+      </w:r>
+      <w:r>
+        <w:rPr>
+          <w:rStyle w:val="eop"/>
+          <w:color w:val="000000"/>
+          <w:bdr w:val="none" w:sz="0" w:space="0" w:color="auto" w:frame="1"/>
+        </w:rPr>
+        <w:t>(HR = 2.52, 95%CI: [2.23; 3.01], p&lt;0.001)</w:t>
+      </w:r>
+      <w:r>
+        <w:rPr>
+          <w:rStyle w:val="eop"/>
+          <w:color w:val="000000"/>
+          <w:bdr w:val="none" w:sz="0" w:space="0" w:color="auto" w:frame="1"/>
+        </w:rPr>
+        <w:t>, individuals born outside US</w:t>
+      </w:r>
+      <w:r>
+        <w:rPr>
+          <w:rStyle w:val="eop"/>
+          <w:color w:val="000000"/>
+          <w:bdr w:val="none" w:sz="0" w:space="0" w:color="auto" w:frame="1"/>
+        </w:rPr>
+        <w:t xml:space="preserve"> (</w:t>
+      </w:r>
+      <w:r>
+        <w:rPr>
+          <w:rStyle w:val="eop"/>
+          <w:color w:val="000000"/>
+          <w:bdr w:val="none" w:sz="0" w:space="0" w:color="auto" w:frame="1"/>
+        </w:rPr>
+        <w:t>HR = 4.05 95% CI: [3.01; 5.70], p&lt;0.001)</w:t>
+      </w:r>
+      <w:r>
+        <w:rPr>
+          <w:rStyle w:val="eop"/>
+          <w:color w:val="000000"/>
+          <w:bdr w:val="none" w:sz="0" w:space="0" w:color="auto" w:frame="1"/>
+        </w:rPr>
+        <w:t>, and obese individuals</w:t>
+      </w:r>
+      <w:r>
+        <w:rPr>
+          <w:rStyle w:val="eop"/>
+          <w:color w:val="000000"/>
+          <w:bdr w:val="none" w:sz="0" w:space="0" w:color="auto" w:frame="1"/>
+        </w:rPr>
+        <w:t xml:space="preserve"> </w:t>
+      </w:r>
+      <w:r>
+        <w:rPr>
+          <w:rStyle w:val="eop"/>
+          <w:color w:val="000000"/>
+          <w:bdr w:val="none" w:sz="0" w:space="0" w:color="auto" w:frame="1"/>
+        </w:rPr>
+        <w:t>(HR = 2.04, 95%CI: [1.52; 2.82], p&lt;0.001)</w:t>
+      </w:r>
+      <w:r>
+        <w:rPr>
+          <w:rStyle w:val="eop"/>
+          <w:color w:val="000000"/>
+          <w:bdr w:val="none" w:sz="0" w:space="0" w:color="auto" w:frame="1"/>
+        </w:rPr>
+        <w:t xml:space="preserve"> </w:t>
+      </w:r>
+      <w:r>
+        <w:rPr>
+          <w:rStyle w:val="eop"/>
+          <w:rFonts w:eastAsiaTheme="minorHAnsi"/>
+          <w:color w:val="000000"/>
+          <w:bdr w:val="none" w:sz="0" w:space="0" w:color="auto" w:frame="1"/>
+        </w:rPr>
+        <w:t>e</w:t>
+      </w:r>
+      <w:r>
+        <w:rPr>
+          <w:rStyle w:val="eop"/>
+          <w:rFonts w:eastAsiaTheme="minorHAnsi"/>
+          <w:color w:val="000000"/>
+          <w:bdr w:val="none" w:sz="0" w:space="0" w:color="auto" w:frame="1"/>
+        </w:rPr>
+        <w:t xml:space="preserve">veryday </w:t>
+      </w:r>
+      <w:r>
+        <w:rPr>
+          <w:rStyle w:val="eop"/>
+          <w:color w:val="000000"/>
+          <w:bdr w:val="none" w:sz="0" w:space="0" w:color="auto" w:frame="1"/>
+        </w:rPr>
+        <w:t xml:space="preserve">cumulative </w:t>
+      </w:r>
+      <w:r>
+        <w:rPr>
+          <w:rStyle w:val="eop"/>
+          <w:rFonts w:eastAsiaTheme="minorHAnsi"/>
+          <w:color w:val="000000"/>
+          <w:bdr w:val="none" w:sz="0" w:space="0" w:color="auto" w:frame="1"/>
+        </w:rPr>
+        <w:t xml:space="preserve">discrimination in a form of being treated with less respect due to their gender, national origin </w:t>
+      </w:r>
+      <w:r>
+        <w:rPr>
+          <w:rStyle w:val="eop"/>
+          <w:rFonts w:eastAsiaTheme="minorHAnsi"/>
+          <w:color w:val="000000"/>
+          <w:bdr w:val="none" w:sz="0" w:space="0" w:color="auto" w:frame="1"/>
+        </w:rPr>
+        <w:t xml:space="preserve">and </w:t>
+      </w:r>
+      <w:r>
+        <w:rPr>
+          <w:rStyle w:val="eop"/>
+          <w:rFonts w:eastAsiaTheme="minorHAnsi"/>
+          <w:color w:val="000000"/>
+          <w:bdr w:val="none" w:sz="0" w:space="0" w:color="auto" w:frame="1"/>
+        </w:rPr>
+        <w:t>weight</w:t>
+      </w:r>
+      <w:r>
+        <w:rPr>
+          <w:rStyle w:val="eop"/>
+          <w:rFonts w:eastAsiaTheme="minorHAnsi"/>
+          <w:color w:val="000000"/>
+          <w:bdr w:val="none" w:sz="0" w:space="0" w:color="auto" w:frame="1"/>
+        </w:rPr>
+        <w:t>, respectively</w:t>
+      </w:r>
+      <w:r>
+        <w:rPr>
+          <w:rStyle w:val="eop"/>
+          <w:color w:val="000000"/>
+          <w:bdr w:val="none" w:sz="0" w:space="0" w:color="auto" w:frame="1"/>
+        </w:rPr>
+        <w:t xml:space="preserve">, </w:t>
+      </w:r>
+      <w:r>
+        <w:rPr>
+          <w:rStyle w:val="eop"/>
+          <w:rFonts w:eastAsiaTheme="minorHAnsi"/>
+          <w:color w:val="000000"/>
+          <w:bdr w:val="none" w:sz="0" w:space="0" w:color="auto" w:frame="1"/>
+        </w:rPr>
+        <w:t xml:space="preserve">increased </w:t>
+      </w:r>
+      <w:r>
+        <w:rPr>
+          <w:rStyle w:val="eop"/>
+          <w:color w:val="000000"/>
+          <w:bdr w:val="none" w:sz="0" w:space="0" w:color="auto" w:frame="1"/>
+        </w:rPr>
+        <w:t xml:space="preserve">the </w:t>
+      </w:r>
+      <w:r>
+        <w:rPr>
+          <w:rStyle w:val="eop"/>
+          <w:rFonts w:eastAsiaTheme="minorHAnsi"/>
+          <w:color w:val="000000"/>
+          <w:bdr w:val="none" w:sz="0" w:space="0" w:color="auto" w:frame="1"/>
+        </w:rPr>
+        <w:t xml:space="preserve">risk of </w:t>
+      </w:r>
+      <w:r>
+        <w:rPr>
+          <w:rStyle w:val="eop"/>
+          <w:color w:val="000000"/>
+          <w:bdr w:val="none" w:sz="0" w:space="0" w:color="auto" w:frame="1"/>
+        </w:rPr>
+        <w:t xml:space="preserve">T2DM </w:t>
+      </w:r>
+      <w:r>
+        <w:rPr>
+          <w:rStyle w:val="eop"/>
+          <w:color w:val="000000"/>
+          <w:bdr w:val="none" w:sz="0" w:space="0" w:color="auto" w:frame="1"/>
+        </w:rPr>
+        <w:t xml:space="preserve">onset. </w:t>
+      </w:r>
+      <w:r>
+        <w:rPr>
+          <w:rStyle w:val="eop"/>
+          <w:color w:val="000000"/>
+          <w:bdr w:val="none" w:sz="0" w:space="0" w:color="auto" w:frame="1"/>
+        </w:rPr>
+        <w:t xml:space="preserve">Everyday </w:t>
+      </w:r>
+      <w:r>
+        <w:rPr>
+          <w:rStyle w:val="eop"/>
+          <w:color w:val="000000"/>
+          <w:bdr w:val="none" w:sz="0" w:space="0" w:color="auto" w:frame="1"/>
+        </w:rPr>
+        <w:t xml:space="preserve">cumulative </w:t>
+      </w:r>
+      <w:r>
+        <w:rPr>
+          <w:rStyle w:val="eop"/>
+          <w:color w:val="000000"/>
+          <w:bdr w:val="none" w:sz="0" w:space="0" w:color="auto" w:frame="1"/>
+        </w:rPr>
+        <w:t>discrimination in medical settings</w:t>
+      </w:r>
+      <w:r>
+        <w:rPr>
+          <w:rStyle w:val="eop"/>
+          <w:color w:val="000000"/>
+          <w:bdr w:val="none" w:sz="0" w:space="0" w:color="auto" w:frame="1"/>
+        </w:rPr>
+        <w:t xml:space="preserve"> attributed to race and gender</w:t>
+      </w:r>
+      <w:r>
+        <w:rPr>
+          <w:rStyle w:val="eop"/>
+          <w:color w:val="000000"/>
+          <w:bdr w:val="none" w:sz="0" w:space="0" w:color="auto" w:frame="1"/>
+        </w:rPr>
+        <w:t xml:space="preserve"> </w:t>
+      </w:r>
+      <w:commentRangeStart w:id="1"/>
+      <w:r>
+        <w:rPr>
+          <w:rStyle w:val="eop"/>
+          <w:color w:val="000000"/>
+          <w:bdr w:val="none" w:sz="0" w:space="0" w:color="auto" w:frame="1"/>
+        </w:rPr>
+        <w:t>respectively</w:t>
+      </w:r>
+      <w:commentRangeEnd w:id="1"/>
+      <w:r>
+        <w:rPr>
+          <w:rStyle w:val="eop"/>
+          <w:color w:val="000000"/>
+          <w:bdr w:val="none" w:sz="0" w:space="0" w:color="auto" w:frame="1"/>
+        </w:rPr>
+        <w:commentReference w:id="1"/>
+      </w:r>
+      <w:r>
+        <w:rPr>
+          <w:rStyle w:val="eop"/>
+          <w:color w:val="000000"/>
+          <w:bdr w:val="none" w:sz="0" w:space="0" w:color="auto" w:frame="1"/>
+        </w:rPr>
+        <w:t xml:space="preserve"> </w:t>
+      </w:r>
+      <w:r>
+        <w:rPr>
+          <w:rStyle w:val="eop"/>
+          <w:color w:val="000000"/>
+          <w:bdr w:val="none" w:sz="0" w:space="0" w:color="auto" w:frame="1"/>
+        </w:rPr>
+        <w:t xml:space="preserve">increased </w:t>
+      </w:r>
+      <w:r>
+        <w:rPr>
+          <w:rStyle w:val="eop"/>
+          <w:color w:val="000000"/>
+          <w:bdr w:val="none" w:sz="0" w:space="0" w:color="auto" w:frame="1"/>
+        </w:rPr>
+        <w:t xml:space="preserve">the </w:t>
+      </w:r>
+      <w:r>
+        <w:rPr>
+          <w:rStyle w:val="eop"/>
+          <w:color w:val="000000"/>
+          <w:bdr w:val="none" w:sz="0" w:space="0" w:color="auto" w:frame="1"/>
+        </w:rPr>
+        <w:t xml:space="preserve">risk of </w:t>
+      </w:r>
+      <w:r>
+        <w:rPr>
+          <w:rStyle w:val="eop"/>
+          <w:color w:val="000000"/>
+          <w:bdr w:val="none" w:sz="0" w:space="0" w:color="auto" w:frame="1"/>
+        </w:rPr>
+        <w:t>T2DM</w:t>
+      </w:r>
+      <w:r>
+        <w:rPr>
+          <w:rStyle w:val="eop"/>
+          <w:color w:val="000000"/>
+          <w:bdr w:val="none" w:sz="0" w:space="0" w:color="auto" w:frame="1"/>
+        </w:rPr>
+        <w:t xml:space="preserve"> onset </w:t>
+      </w:r>
+      <w:r>
+        <w:rPr>
+          <w:rStyle w:val="eop"/>
+          <w:color w:val="000000"/>
+          <w:bdr w:val="none" w:sz="0" w:space="0" w:color="auto" w:frame="1"/>
+        </w:rPr>
+        <w:t xml:space="preserve">in </w:t>
+      </w:r>
+      <w:r>
+        <w:rPr>
+          <w:rStyle w:val="eop"/>
+          <w:color w:val="000000"/>
+          <w:bdr w:val="none" w:sz="0" w:space="0" w:color="auto" w:frame="1"/>
+        </w:rPr>
+        <w:t>black</w:t>
+      </w:r>
+      <w:r>
+        <w:rPr>
+          <w:rStyle w:val="eop"/>
+          <w:color w:val="000000"/>
+          <w:bdr w:val="none" w:sz="0" w:space="0" w:color="auto" w:frame="1"/>
+        </w:rPr>
+        <w:t xml:space="preserve"> </w:t>
+      </w:r>
+      <w:r>
+        <w:rPr>
+          <w:rStyle w:val="eop"/>
+          <w:color w:val="000000"/>
+          <w:bdr w:val="none" w:sz="0" w:space="0" w:color="auto" w:frame="1"/>
+        </w:rPr>
+        <w:t>(HR = 1.67, 95% CI: [0.73; 3.64], p&lt;0.01</w:t>
+      </w:r>
+      <w:r>
+        <w:rPr>
+          <w:rStyle w:val="eop"/>
+          <w:color w:val="000000"/>
+          <w:bdr w:val="none" w:sz="0" w:space="0" w:color="auto" w:frame="1"/>
+        </w:rPr>
+        <w:t>) and</w:t>
+      </w:r>
+      <w:r>
+        <w:rPr>
+          <w:rStyle w:val="eop"/>
+          <w:color w:val="000000"/>
+          <w:bdr w:val="none" w:sz="0" w:space="0" w:color="auto" w:frame="1"/>
+        </w:rPr>
+        <w:t xml:space="preserve"> female individuals</w:t>
+      </w:r>
+      <w:r>
+        <w:rPr>
+          <w:rStyle w:val="eop"/>
+          <w:color w:val="000000"/>
+          <w:bdr w:val="none" w:sz="0" w:space="0" w:color="auto" w:frame="1"/>
+        </w:rPr>
+        <w:t xml:space="preserve"> </w:t>
+      </w:r>
+      <w:r>
+        <w:rPr>
+          <w:rStyle w:val="eop"/>
+          <w:color w:val="000000"/>
+          <w:bdr w:val="none" w:sz="0" w:space="0" w:color="auto" w:frame="1"/>
+        </w:rPr>
+        <w:t>(HR = 3.39, 95%CI: [2.65; 3.76], p&lt;0.001)</w:t>
+      </w:r>
+      <w:r>
+        <w:rPr>
+          <w:rStyle w:val="eop"/>
+          <w:color w:val="000000"/>
+          <w:bdr w:val="none" w:sz="0" w:space="0" w:color="auto" w:frame="1"/>
+        </w:rPr>
+        <w:t>.</w:t>
+      </w:r>
+      <w:r>
+        <w:rPr>
+          <w:rStyle w:val="eop"/>
+          <w:color w:val="000000"/>
+          <w:bdr w:val="none" w:sz="0" w:space="0" w:color="auto" w:frame="1"/>
+        </w:rPr>
+        <w:t xml:space="preserve"> </w:t>
+      </w:r>
+      <w:r>
+        <w:rPr>
+          <w:rStyle w:val="eop"/>
+          <w:color w:val="000000"/>
+          <w:bdr w:val="none" w:sz="0" w:space="0" w:color="auto" w:frame="1"/>
+        </w:rPr>
+        <w:t xml:space="preserve"> </w:t>
+      </w:r>
+    </w:p>
+    <w:p>
+      <w:pPr>
+        <w:rPr>
+          <w:rStyle w:val="eop"/>
+          <w:color w:val="000000"/>
+          <w:bdr w:val="none" w:sz="0" w:space="0" w:color="auto" w:frame="1"/>
+        </w:rPr>
+      </w:pPr>
+      <w:r>
+        <w:rPr>
+          <w:rStyle w:val="eop"/>
+          <w:rFonts w:eastAsiaTheme="minorHAnsi"/>
+          <w:color w:val="000000"/>
+          <w:bdr w:val="none" w:sz="0" w:space="0" w:color="auto" w:frame="1"/>
+        </w:rPr>
+        <w:t>Similarly</w:t>
+      </w:r>
+      <w:r>
+        <w:rPr>
+          <w:rStyle w:val="eop"/>
+          <w:color w:val="000000"/>
+          <w:bdr w:val="none" w:sz="0" w:space="0" w:color="auto" w:frame="1"/>
+        </w:rPr>
+        <w:t xml:space="preserve">, </w:t>
+      </w:r>
+      <w:r>
+        <w:rPr>
+          <w:rStyle w:val="eop"/>
+          <w:color w:val="000000"/>
+          <w:bdr w:val="none" w:sz="0" w:space="0" w:color="auto" w:frame="1"/>
+        </w:rPr>
+        <w:t xml:space="preserve">intersectional everyday discrimination affecting black women resulted in significant increase of </w:t>
+      </w:r>
+      <w:r>
+        <w:rPr>
+          <w:rStyle w:val="eop"/>
+          <w:color w:val="000000"/>
+          <w:bdr w:val="none" w:sz="0" w:space="0" w:color="auto" w:frame="1"/>
+        </w:rPr>
+        <w:t>T2DM</w:t>
+      </w:r>
+      <w:r>
+        <w:rPr>
+          <w:rStyle w:val="eop"/>
+          <w:color w:val="000000"/>
+          <w:bdr w:val="none" w:sz="0" w:space="0" w:color="auto" w:frame="1"/>
+        </w:rPr>
+        <w:t xml:space="preserve"> risk (HR = 2.25 95% CI: [0.82; 5.79] </w:t>
+      </w:r>
+      <w:r>
+        <w:rPr>
+          <w:rStyle w:val="eop"/>
+          <w:color w:val="000000"/>
+          <w:bdr w:val="none" w:sz="0" w:space="0" w:color="auto" w:frame="1"/>
+        </w:rPr>
+        <w:t>p&lt;0.0</w:t>
+      </w:r>
+      <w:r>
+        <w:rPr>
+          <w:rStyle w:val="eop"/>
+          <w:color w:val="000000"/>
+          <w:bdr w:val="none" w:sz="0" w:space="0" w:color="auto" w:frame="1"/>
+        </w:rPr>
+        <w:t xml:space="preserve">5). </w:t>
+      </w:r>
+    </w:p>
+    <w:p>
+      <w:pPr>
+        <w:rPr>
+          <w:rStyle w:val="eop"/>
+          <w:color w:val="000000"/>
+          <w:bdr w:val="none" w:sz="0" w:space="0" w:color="auto" w:frame="1"/>
+        </w:rPr>
+      </w:pPr>
+    </w:p>
+    <w:p>
+      <w:pPr>
+        <w:rPr>
+          <w:rStyle w:val="eop"/>
+          <w:rFonts w:eastAsiaTheme="minorHAnsi"/>
+          <w:color w:val="000000"/>
+          <w:bdr w:val="none" w:sz="0" w:space="0" w:color="auto" w:frame="1"/>
+        </w:rPr>
+      </w:pPr>
+      <w:r>
+        <w:rPr>
+          <w:rStyle w:val="eop"/>
+          <w:rFonts w:eastAsiaTheme="minorHAnsi"/>
+          <w:color w:val="000000"/>
+          <w:bdr w:val="none" w:sz="0" w:space="0" w:color="auto" w:frame="1"/>
+        </w:rPr>
+        <w:t>I</w:t>
+      </w:r>
+      <w:r>
+        <w:rPr>
+          <w:rStyle w:val="eop"/>
+          <w:rFonts w:eastAsiaTheme="minorHAnsi"/>
+          <w:color w:val="000000"/>
+          <w:bdr w:val="none" w:sz="0" w:space="0" w:color="auto" w:frame="1"/>
+        </w:rPr>
+        <w:t>n women</w:t>
+      </w:r>
+      <w:r>
+        <w:rPr>
+          <w:rStyle w:val="eop"/>
+          <w:rFonts w:eastAsiaTheme="minorHAnsi"/>
+          <w:color w:val="000000"/>
+          <w:bdr w:val="none" w:sz="0" w:space="0" w:color="auto" w:frame="1"/>
+        </w:rPr>
+        <w:t xml:space="preserve">, </w:t>
+      </w:r>
+      <w:r>
+        <w:rPr>
+          <w:rStyle w:val="eop"/>
+          <w:rFonts w:eastAsiaTheme="minorHAnsi"/>
+          <w:color w:val="000000"/>
+          <w:bdr w:val="none" w:sz="0" w:space="0" w:color="auto" w:frame="1"/>
+        </w:rPr>
+        <w:t xml:space="preserve">everyday discrimination resulted in a significantly increased risk of depression </w:t>
+      </w:r>
+      <w:r>
+        <w:rPr>
+          <w:rStyle w:val="eop"/>
+          <w:color w:val="000000"/>
+          <w:bdr w:val="none" w:sz="0" w:space="0" w:color="auto" w:frame="1"/>
+        </w:rPr>
+        <w:t xml:space="preserve">(HR = </w:t>
+      </w:r>
+      <w:r>
+        <w:rPr>
+          <w:rStyle w:val="eop"/>
+          <w:color w:val="000000"/>
+          <w:bdr w:val="none" w:sz="0" w:space="0" w:color="auto" w:frame="1"/>
+        </w:rPr>
+        <w:t>2.52</w:t>
+      </w:r>
+      <w:r>
+        <w:rPr>
+          <w:rStyle w:val="eop"/>
+          <w:color w:val="000000"/>
+          <w:bdr w:val="none" w:sz="0" w:space="0" w:color="auto" w:frame="1"/>
+        </w:rPr>
+        <w:t>, 95%CI: [</w:t>
+      </w:r>
+      <w:r>
+        <w:rPr>
+          <w:rStyle w:val="eop"/>
+          <w:color w:val="000000"/>
+          <w:bdr w:val="none" w:sz="0" w:space="0" w:color="auto" w:frame="1"/>
+        </w:rPr>
+        <w:t>2.01</w:t>
+      </w:r>
+      <w:r>
+        <w:rPr>
+          <w:rStyle w:val="eop"/>
+          <w:color w:val="000000"/>
+          <w:bdr w:val="none" w:sz="0" w:space="0" w:color="auto" w:frame="1"/>
+        </w:rPr>
+        <w:t xml:space="preserve">; </w:t>
+      </w:r>
+      <w:r>
+        <w:rPr>
+          <w:rStyle w:val="eop"/>
+          <w:color w:val="000000"/>
+          <w:bdr w:val="none" w:sz="0" w:space="0" w:color="auto" w:frame="1"/>
+        </w:rPr>
+        <w:t>3.56</w:t>
+      </w:r>
+      <w:r>
+        <w:rPr>
+          <w:rStyle w:val="eop"/>
+          <w:color w:val="000000"/>
+          <w:bdr w:val="none" w:sz="0" w:space="0" w:color="auto" w:frame="1"/>
+        </w:rPr>
+        <w:t xml:space="preserve">], p&lt;0.001).  </w:t>
+      </w:r>
+      <w:r>
+        <w:rPr>
+          <w:rStyle w:val="eop"/>
+          <w:rFonts w:eastAsiaTheme="minorHAnsi"/>
+          <w:color w:val="000000"/>
+          <w:bdr w:val="none" w:sz="0" w:space="0" w:color="auto" w:frame="1"/>
+        </w:rPr>
+        <w:t xml:space="preserve">In ethnic minorities, perceived discrimination experienced as rarely as once a year </w:t>
+      </w:r>
+      <w:r>
+        <w:rPr>
+          <w:rStyle w:val="eop"/>
+          <w:color w:val="000000"/>
+          <w:bdr w:val="none" w:sz="0" w:space="0" w:color="auto" w:frame="1"/>
+        </w:rPr>
+        <w:t xml:space="preserve">significantly </w:t>
+      </w:r>
+      <w:r>
+        <w:rPr>
+          <w:rStyle w:val="eop"/>
+          <w:rFonts w:eastAsiaTheme="minorHAnsi"/>
+          <w:color w:val="000000"/>
+          <w:bdr w:val="none" w:sz="0" w:space="0" w:color="auto" w:frame="1"/>
+        </w:rPr>
+        <w:t xml:space="preserve">increased a risk of clinical depression </w:t>
+      </w:r>
+      <w:r>
+        <w:rPr>
+          <w:rStyle w:val="eop"/>
+          <w:rFonts w:eastAsiaTheme="minorHAnsi"/>
+          <w:color w:val="000000"/>
+          <w:bdr w:val="none" w:sz="0" w:space="0" w:color="auto" w:frame="1"/>
+        </w:rPr>
+        <w:t>(</w:t>
+      </w:r>
+      <w:r>
+        <w:rPr>
+          <w:rStyle w:val="eop"/>
+          <w:color w:val="000000"/>
+          <w:bdr w:val="none" w:sz="0" w:space="0" w:color="auto" w:frame="1"/>
+        </w:rPr>
+        <w:t>HR = 2.68, 95% CI: [2.18; 3.40], p&lt;0.001)</w:t>
+      </w:r>
+      <w:r>
+        <w:rPr>
+          <w:rStyle w:val="eop"/>
+          <w:rFonts w:eastAsiaTheme="minorHAnsi"/>
+          <w:color w:val="000000"/>
+          <w:bdr w:val="none" w:sz="0" w:space="0" w:color="auto" w:frame="1"/>
+        </w:rPr>
+        <w:t xml:space="preserve">. </w:t>
+      </w:r>
+      <w:r>
+        <w:rPr>
+          <w:rStyle w:val="eop"/>
+          <w:rFonts w:eastAsiaTheme="minorHAnsi"/>
+          <w:color w:val="000000"/>
+          <w:bdr w:val="none" w:sz="0" w:space="0" w:color="auto" w:frame="1"/>
+        </w:rPr>
+        <w:t xml:space="preserve"> </w:t>
+      </w:r>
+      <w:r>
+        <w:rPr>
+          <w:rStyle w:val="eop"/>
+          <w:rFonts w:eastAsiaTheme="minorHAnsi"/>
+          <w:color w:val="000000"/>
+          <w:bdr w:val="none" w:sz="0" w:space="0" w:color="auto" w:frame="1"/>
+        </w:rPr>
+        <w:t>Similarly</w:t>
+      </w:r>
+      <w:r>
+        <w:rPr>
+          <w:rStyle w:val="eop"/>
+          <w:color w:val="000000"/>
+          <w:bdr w:val="none" w:sz="0" w:space="0" w:color="auto" w:frame="1"/>
+        </w:rPr>
+        <w:t xml:space="preserve">, </w:t>
+      </w:r>
+      <w:r>
+        <w:rPr>
+          <w:rStyle w:val="eop"/>
+          <w:rFonts w:eastAsiaTheme="minorHAnsi"/>
+          <w:color w:val="000000"/>
+          <w:bdr w:val="none" w:sz="0" w:space="0" w:color="auto" w:frame="1"/>
+        </w:rPr>
+        <w:t xml:space="preserve">weight-related </w:t>
+      </w:r>
+      <w:r>
+        <w:rPr>
+          <w:rStyle w:val="eop"/>
+          <w:rFonts w:eastAsiaTheme="minorHAnsi"/>
+          <w:color w:val="000000"/>
+          <w:bdr w:val="none" w:sz="0" w:space="0" w:color="auto" w:frame="1"/>
+        </w:rPr>
+        <w:t xml:space="preserve">perceived discrimination </w:t>
+      </w:r>
+      <w:r>
+        <w:rPr>
+          <w:rStyle w:val="eop"/>
+          <w:rFonts w:eastAsiaTheme="minorHAnsi"/>
+          <w:color w:val="000000"/>
+          <w:bdr w:val="none" w:sz="0" w:space="0" w:color="auto" w:frame="1"/>
+        </w:rPr>
+        <w:t xml:space="preserve">cumulatively affected </w:t>
+      </w:r>
+      <w:r>
+        <w:rPr>
+          <w:rStyle w:val="eop"/>
+          <w:rFonts w:eastAsiaTheme="minorHAnsi"/>
+          <w:color w:val="000000"/>
+          <w:bdr w:val="none" w:sz="0" w:space="0" w:color="auto" w:frame="1"/>
+        </w:rPr>
+        <w:t xml:space="preserve">the risk of the clinical depression onset </w:t>
+      </w:r>
+      <w:r>
+        <w:rPr>
+          <w:rStyle w:val="eop"/>
+          <w:rFonts w:eastAsiaTheme="minorHAnsi"/>
+          <w:color w:val="000000"/>
+          <w:bdr w:val="none" w:sz="0" w:space="0" w:color="auto" w:frame="1"/>
+        </w:rPr>
+        <w:t xml:space="preserve">in obese individuals even when experienced a few times a </w:t>
+      </w:r>
+      <w:r>
+        <w:rPr>
+          <w:rStyle w:val="eop"/>
+          <w:rFonts w:eastAsiaTheme="minorHAnsi"/>
+          <w:color w:val="000000"/>
+          <w:bdr w:val="none" w:sz="0" w:space="0" w:color="auto" w:frame="1"/>
+        </w:rPr>
+        <w:t>year (</w:t>
+      </w:r>
+      <w:r>
+        <w:rPr>
+          <w:rStyle w:val="eop"/>
+          <w:color w:val="000000"/>
+          <w:bdr w:val="none" w:sz="0" w:space="0" w:color="auto" w:frame="1"/>
+        </w:rPr>
+        <w:t xml:space="preserve">HR = </w:t>
+      </w:r>
+      <w:r>
+        <w:rPr>
+          <w:rStyle w:val="eop"/>
+          <w:color w:val="000000"/>
+          <w:bdr w:val="none" w:sz="0" w:space="0" w:color="auto" w:frame="1"/>
+        </w:rPr>
+        <w:t>2.75</w:t>
+      </w:r>
+      <w:r>
+        <w:rPr>
+          <w:rStyle w:val="eop"/>
+          <w:color w:val="000000"/>
+          <w:bdr w:val="none" w:sz="0" w:space="0" w:color="auto" w:frame="1"/>
+        </w:rPr>
+        <w:t>, 95% CI: [</w:t>
+      </w:r>
+      <w:r>
+        <w:rPr>
+          <w:rStyle w:val="eop"/>
+          <w:color w:val="000000"/>
+          <w:bdr w:val="none" w:sz="0" w:space="0" w:color="auto" w:frame="1"/>
+        </w:rPr>
+        <w:t>2.07</w:t>
+      </w:r>
+      <w:r>
+        <w:rPr>
+          <w:rStyle w:val="eop"/>
+          <w:color w:val="000000"/>
+          <w:bdr w:val="none" w:sz="0" w:space="0" w:color="auto" w:frame="1"/>
+        </w:rPr>
+        <w:t>; 3.</w:t>
+      </w:r>
+      <w:r>
+        <w:rPr>
+          <w:rStyle w:val="eop"/>
+          <w:color w:val="000000"/>
+          <w:bdr w:val="none" w:sz="0" w:space="0" w:color="auto" w:frame="1"/>
+        </w:rPr>
+        <w:t>29</w:t>
+      </w:r>
+      <w:r>
+        <w:rPr>
+          <w:rStyle w:val="eop"/>
+          <w:color w:val="000000"/>
+          <w:bdr w:val="none" w:sz="0" w:space="0" w:color="auto" w:frame="1"/>
+        </w:rPr>
+        <w:t>], p&lt;0.001)</w:t>
+      </w:r>
+      <w:r>
+        <w:rPr>
+          <w:rStyle w:val="eop"/>
+          <w:rFonts w:eastAsiaTheme="minorHAnsi"/>
+          <w:color w:val="000000"/>
+          <w:bdr w:val="none" w:sz="0" w:space="0" w:color="auto" w:frame="1"/>
+        </w:rPr>
+        <w:t>.</w:t>
+      </w:r>
+      <w:r>
+        <w:rPr>
+          <w:rStyle w:val="eop"/>
+          <w:rFonts w:eastAsiaTheme="minorHAnsi"/>
+          <w:color w:val="000000"/>
+          <w:bdr w:val="none" w:sz="0" w:space="0" w:color="auto" w:frame="1"/>
+        </w:rPr>
+        <w:t xml:space="preserve"> </w:t>
+      </w:r>
+    </w:p>
+    <w:p>
+      <w:pPr>
+        <w:pStyle w:val="ListParagraph"/>
+        <w:rPr>
+          <w:rFonts w:asciiTheme="minorHAnsi" w:eastAsiaTheme="minorHAnsi" w:hAnsiTheme="minorHAnsi" w:cstheme="minorBidi"/>
+          <w:lang w:eastAsia="en-US"/>
+        </w:rPr>
+      </w:pPr>
+    </w:p>
+    <w:p>
+      <w:r>
+        <w:rPr>
+          <w:b/>
+          <w:bCs/>
+        </w:rPr>
+        <w:t>Conclusion:</w:t>
+      </w:r>
+      <w:r>
+        <w:rPr>
+          <w:rFonts w:asciiTheme="minorHAnsi" w:eastAsiaTheme="minorHAnsi" w:hAnsiTheme="minorHAnsi" w:cstheme="minorBidi"/>
+          <w:lang w:eastAsia="en-US"/>
+        </w:rPr>
+        <w:t xml:space="preserve"> </w:t>
+      </w:r>
+      <w:r>
+        <w:t xml:space="preserve">Everyday </w:t>
+      </w:r>
+      <w:r>
+        <w:t xml:space="preserve">discrimination attributed to </w:t>
+      </w:r>
+      <w:r>
+        <w:rPr>
+          <w:rStyle w:val="eop"/>
+          <w:rFonts w:eastAsiaTheme="minorHAnsi"/>
+          <w:color w:val="000000"/>
+          <w:bdr w:val="none" w:sz="0" w:space="0" w:color="auto" w:frame="1"/>
+        </w:rPr>
+        <w:t>gender</w:t>
+      </w:r>
+      <w:r>
+        <w:t>,</w:t>
+      </w:r>
+      <w:r>
+        <w:t xml:space="preserve"> race</w:t>
+      </w:r>
+      <w:r>
+        <w:t xml:space="preserve">, national </w:t>
+      </w:r>
+      <w:proofErr w:type="gramStart"/>
+      <w:r>
+        <w:t>origin</w:t>
+      </w:r>
+      <w:proofErr w:type="gramEnd"/>
+      <w:r>
+        <w:t xml:space="preserve"> and weight</w:t>
+      </w:r>
+      <w:r>
+        <w:t xml:space="preserve"> </w:t>
+      </w:r>
+      <w:r>
+        <w:t xml:space="preserve">increases the risk of </w:t>
+      </w:r>
+      <w:r>
+        <w:t>T2DM</w:t>
+      </w:r>
+      <w:r>
+        <w:t xml:space="preserve">. </w:t>
+      </w:r>
+      <w:r>
+        <w:t xml:space="preserve">Black women are particularly vulnerable to the negative impact of discrimination manifested in increased risk of </w:t>
+      </w:r>
+      <w:r>
+        <w:rPr>
+          <w:rStyle w:val="eop"/>
+          <w:color w:val="000000"/>
+          <w:bdr w:val="none" w:sz="0" w:space="0" w:color="auto" w:frame="1"/>
+        </w:rPr>
+        <w:t>T2DM</w:t>
+      </w:r>
+      <w:r>
+        <w:t xml:space="preserve">. </w:t>
+      </w:r>
+      <w:r>
+        <w:t>While</w:t>
+      </w:r>
+      <w:r>
+        <w:t xml:space="preserve"> </w:t>
+      </w:r>
+      <w:r>
+        <w:t xml:space="preserve">even </w:t>
+      </w:r>
+      <w:r>
+        <w:t xml:space="preserve">infrequent </w:t>
+      </w:r>
+      <w:r>
+        <w:t xml:space="preserve">race </w:t>
+      </w:r>
+      <w:r>
+        <w:t xml:space="preserve">discrimination contributes to the increased risk of depression in ethnic minorities </w:t>
+      </w:r>
+      <w:r>
+        <w:t xml:space="preserve">and </w:t>
+      </w:r>
+      <w:r>
+        <w:t xml:space="preserve">infrequent </w:t>
+      </w:r>
+      <w:r>
+        <w:t xml:space="preserve">weight-based discrimination increased risk of depression in obese individuals. </w:t>
+      </w:r>
+    </w:p>
+    <w:p>
+      <w:r>
+        <w:t>There is a need to combat discrimination as a psychosocial phenomenon among</w:t>
+      </w:r>
+      <w:r>
+        <w:t xml:space="preserve"> other </w:t>
+      </w:r>
+      <w:r>
+        <w:t xml:space="preserve">proposed </w:t>
+      </w:r>
+      <w:r>
+        <w:t xml:space="preserve">systemic changes </w:t>
+      </w:r>
+      <w:r>
+        <w:t>targeted at</w:t>
+      </w:r>
+      <w:r>
+        <w:t xml:space="preserve"> reduc</w:t>
+      </w:r>
+      <w:r>
+        <w:t>ing</w:t>
+      </w:r>
+      <w:r>
+        <w:t xml:space="preserve"> health inequalities</w:t>
+      </w:r>
+      <w:r>
+        <w:t xml:space="preserve">. This </w:t>
+      </w:r>
+      <w:r>
+        <w:t>suggests that besides economic policies and legislation, there is a need for policies informed by research on psychosocial determinants of health, including interpersonal discrimination.</w:t>
+      </w:r>
+    </w:p>
+    <w:p/>
+    <w:p/>
+    <w:p/>
+    <w:p/>
+    <w:p>
+      <w:pPr>
+        <w:rPr>
+          <w:rFonts w:asciiTheme="minorHAnsi" w:eastAsiaTheme="minorHAnsi" w:hAnsiTheme="minorHAnsi" w:cstheme="minorBidi"/>
+          <w:lang w:eastAsia="en-US"/>
+        </w:rPr>
+      </w:pPr>
+      <w:r>
+        <w:lastRenderedPageBreak/>
+        <w:t xml:space="preserve"> </w:t>
+      </w:r>
+      <w:r>
+        <w:t xml:space="preserve">  </w:t>
+      </w:r>
+      <w:r>
+        <w:t xml:space="preserve">Such effects are particularly pronounced in those experiencing discrimination that can be attributed to more than one characteristic </w:t>
+      </w:r>
+      <w:commentRangeStart w:id="2"/>
+      <w:r>
+        <w:t xml:space="preserve">(intersectional discrimination). </w:t>
+      </w:r>
+      <w:r>
+        <w:br/>
+      </w:r>
+      <w:commentRangeEnd w:id="2"/>
+      <w:r>
+        <w:rPr>
+          <w:rStyle w:val="CommentReference"/>
+        </w:rPr>
+        <w:commentReference w:id="2"/>
+      </w:r>
+    </w:p>
+    <w:p/>
+    <w:p>
+      <w:pPr>
+        <w:rPr>
           <w:color w:val="000000" w:themeColor="text1"/>
         </w:rPr>
-        <w:t>In</w:t>
-      </w:r>
+      </w:pPr>
       <w:r>
         <w:rPr>
           <w:color w:val="000000" w:themeColor="text1"/>
         </w:rPr>
-        <w:t xml:space="preserve"> </w:t>
-      </w:r>
-      <w:r>
-        <w:rPr>
+        <w:t xml:space="preserve">Depression outcome </w:t>
+      </w:r>
+    </w:p>
+    <w:p>
+      <w:pPr>
+        <w:rPr>
+          <w:rFonts w:asciiTheme="minorHAnsi" w:eastAsiaTheme="minorHAnsi" w:hAnsiTheme="minorHAnsi" w:cstheme="minorBidi"/>
+          <w:lang w:eastAsia="en-US"/>
+        </w:rPr>
+      </w:pPr>
+    </w:p>
+    <w:p>
+      <w:pPr>
+        <w:rPr>
+          <w:rFonts w:asciiTheme="minorHAnsi" w:eastAsiaTheme="minorHAnsi" w:hAnsiTheme="minorHAnsi" w:cstheme="minorBidi"/>
+          <w:lang w:eastAsia="en-US"/>
+        </w:rPr>
+      </w:pPr>
+      <w:r>
+        <w:rPr>
+          <w:rFonts w:asciiTheme="minorHAnsi" w:eastAsiaTheme="minorHAnsi" w:hAnsiTheme="minorHAnsi" w:cstheme="minorBidi"/>
+          <w:lang w:eastAsia="en-US"/>
+        </w:rPr>
+        <w:t xml:space="preserve">Medical in BMI (once a year), medical: </w:t>
+      </w:r>
+    </w:p>
+    <w:tbl>
+      <w:tblPr>
+        <w:tblW w:w="0" w:type="auto"/>
+        <w:tblCellMar>
+          <w:left w:w="0" w:type="dxa"/>
+          <w:right w:w="0" w:type="dxa"/>
+        </w:tblCellMar>
+        <w:tblLook w:val="04A0" w:firstRow="1" w:lastRow="0" w:firstColumn="1" w:lastColumn="0" w:noHBand="0" w:noVBand="1"/>
+      </w:tblPr>
+      <w:tblGrid>
+        <w:gridCol w:w="1455"/>
+        <w:gridCol w:w="1290"/>
+        <w:gridCol w:w="1290"/>
+      </w:tblGrid>
+      <w:tr>
+        <w:trPr>
+          <w:trHeight w:val="165"/>
+        </w:trPr>
+        <w:tc>
+          <w:tcPr>
+            <w:tcW w:w="1455" w:type="dxa"/>
+            <w:tcBorders>
+              <w:top w:val="single" w:sz="6" w:space="0" w:color="000000"/>
+              <w:left w:val="single" w:sz="6" w:space="0" w:color="000000"/>
+              <w:bottom w:val="single" w:sz="6" w:space="0" w:color="000000"/>
+              <w:right w:val="single" w:sz="6" w:space="0" w:color="000000"/>
+            </w:tcBorders>
+            <w:tcMar>
+              <w:top w:w="60" w:type="dxa"/>
+              <w:left w:w="60" w:type="dxa"/>
+              <w:bottom w:w="60" w:type="dxa"/>
+              <w:right w:w="60" w:type="dxa"/>
+            </w:tcMar>
+            <w:hideMark/>
+          </w:tcPr>
+          <w:p>
+            <w:pPr>
+              <w:pStyle w:val="NormalWeb"/>
+              <w:spacing w:before="0" w:beforeAutospacing="0" w:after="0" w:afterAutospacing="0"/>
+            </w:pPr>
+            <w:r>
+              <w:rPr>
+                <w:rFonts w:ascii="Helvetica Neue" w:hAnsi="Helvetica Neue"/>
+                <w:color w:val="000000"/>
+                <w:sz w:val="15"/>
+                <w:szCs w:val="15"/>
+              </w:rPr>
+              <w:t>3.34</w:t>
+            </w:r>
+          </w:p>
+        </w:tc>
+        <w:tc>
+          <w:tcPr>
+            <w:tcW w:w="1290" w:type="dxa"/>
+            <w:tcBorders>
+              <w:top w:val="single" w:sz="6" w:space="0" w:color="000000"/>
+              <w:left w:val="single" w:sz="6" w:space="0" w:color="000000"/>
+              <w:bottom w:val="single" w:sz="6" w:space="0" w:color="000000"/>
+              <w:right w:val="single" w:sz="6" w:space="0" w:color="000000"/>
+            </w:tcBorders>
+            <w:tcMar>
+              <w:top w:w="60" w:type="dxa"/>
+              <w:left w:w="60" w:type="dxa"/>
+              <w:bottom w:w="60" w:type="dxa"/>
+              <w:right w:w="60" w:type="dxa"/>
+            </w:tcMar>
+            <w:hideMark/>
+          </w:tcPr>
+          <w:p>
+            <w:pPr>
+              <w:pStyle w:val="NormalWeb"/>
+              <w:spacing w:before="0" w:beforeAutospacing="0" w:after="0" w:afterAutospacing="0"/>
+            </w:pPr>
+            <w:r>
+              <w:rPr>
+                <w:rFonts w:ascii="Helvetica Neue" w:hAnsi="Helvetica Neue"/>
+                <w:color w:val="000000"/>
+                <w:sz w:val="15"/>
+                <w:szCs w:val="15"/>
+              </w:rPr>
+              <w:t>2.47</w:t>
+            </w:r>
+          </w:p>
+        </w:tc>
+        <w:tc>
+          <w:tcPr>
+            <w:tcW w:w="1290" w:type="dxa"/>
+            <w:tcBorders>
+              <w:top w:val="single" w:sz="6" w:space="0" w:color="000000"/>
+              <w:left w:val="single" w:sz="6" w:space="0" w:color="000000"/>
+              <w:bottom w:val="single" w:sz="6" w:space="0" w:color="000000"/>
+              <w:right w:val="single" w:sz="6" w:space="0" w:color="000000"/>
+            </w:tcBorders>
+            <w:tcMar>
+              <w:top w:w="60" w:type="dxa"/>
+              <w:left w:w="60" w:type="dxa"/>
+              <w:bottom w:w="60" w:type="dxa"/>
+              <w:right w:w="60" w:type="dxa"/>
+            </w:tcMar>
+            <w:hideMark/>
+          </w:tcPr>
+          <w:p>
+            <w:pPr>
+              <w:pStyle w:val="NormalWeb"/>
+              <w:spacing w:before="0" w:beforeAutospacing="0" w:after="0" w:afterAutospacing="0"/>
+            </w:pPr>
+            <w:r>
+              <w:rPr>
+                <w:rFonts w:ascii="Helvetica Neue" w:hAnsi="Helvetica Neue"/>
+                <w:color w:val="000000"/>
+                <w:sz w:val="15"/>
+                <w:szCs w:val="15"/>
+              </w:rPr>
+              <w:t>4.10</w:t>
+            </w:r>
+          </w:p>
+        </w:tc>
+      </w:tr>
+    </w:tbl>
+    <w:p>
+      <w:pPr>
+        <w:rPr>
+          <w:rFonts w:asciiTheme="minorHAnsi" w:eastAsiaTheme="minorHAnsi" w:hAnsiTheme="minorHAnsi" w:cstheme="minorBidi"/>
+          <w:lang w:eastAsia="en-US"/>
+        </w:rPr>
+      </w:pPr>
+    </w:p>
+    <w:p>
+      <w:pPr>
+        <w:rPr>
+          <w:rFonts w:asciiTheme="minorHAnsi" w:eastAsiaTheme="minorHAnsi" w:hAnsiTheme="minorHAnsi" w:cstheme="minorBidi"/>
+          <w:lang w:eastAsia="en-US"/>
+        </w:rPr>
+      </w:pPr>
+      <w:r>
+        <w:rPr>
+          <w:rFonts w:asciiTheme="minorHAnsi" w:eastAsiaTheme="minorHAnsi" w:hAnsiTheme="minorHAnsi" w:cstheme="minorBidi"/>
+          <w:lang w:eastAsia="en-US"/>
+        </w:rPr>
+        <w:t xml:space="preserve">Female, a few times a month, medical: </w:t>
+      </w:r>
+    </w:p>
+    <w:tbl>
+      <w:tblPr>
+        <w:tblW w:w="0" w:type="auto"/>
+        <w:tblCellMar>
+          <w:left w:w="0" w:type="dxa"/>
+          <w:right w:w="0" w:type="dxa"/>
+        </w:tblCellMar>
+        <w:tblLook w:val="04A0" w:firstRow="1" w:lastRow="0" w:firstColumn="1" w:lastColumn="0" w:noHBand="0" w:noVBand="1"/>
+      </w:tblPr>
+      <w:tblGrid>
+        <w:gridCol w:w="1380"/>
+        <w:gridCol w:w="1380"/>
+        <w:gridCol w:w="1290"/>
+      </w:tblGrid>
+      <w:tr>
+        <w:trPr>
+          <w:trHeight w:val="165"/>
+        </w:trPr>
+        <w:tc>
+          <w:tcPr>
+            <w:tcW w:w="1380" w:type="dxa"/>
+            <w:tcBorders>
+              <w:top w:val="single" w:sz="6" w:space="0" w:color="000000"/>
+              <w:left w:val="single" w:sz="6" w:space="0" w:color="000000"/>
+              <w:bottom w:val="single" w:sz="6" w:space="0" w:color="000000"/>
+              <w:right w:val="single" w:sz="6" w:space="0" w:color="000000"/>
+            </w:tcBorders>
+            <w:tcMar>
+              <w:top w:w="60" w:type="dxa"/>
+              <w:left w:w="60" w:type="dxa"/>
+              <w:bottom w:w="60" w:type="dxa"/>
+              <w:right w:w="60" w:type="dxa"/>
+            </w:tcMar>
+            <w:hideMark/>
+          </w:tcPr>
+          <w:p>
+            <w:r>
+              <w:rPr>
+                <w:rFonts w:ascii="Helvetica Neue" w:hAnsi="Helvetica Neue"/>
+                <w:color w:val="000000"/>
+                <w:sz w:val="15"/>
+                <w:szCs w:val="15"/>
+              </w:rPr>
+              <w:t>2.08</w:t>
+            </w:r>
+          </w:p>
+        </w:tc>
+        <w:tc>
+          <w:tcPr>
+            <w:tcW w:w="1380" w:type="dxa"/>
+            <w:tcBorders>
+              <w:top w:val="single" w:sz="6" w:space="0" w:color="000000"/>
+              <w:left w:val="single" w:sz="6" w:space="0" w:color="000000"/>
+              <w:bottom w:val="single" w:sz="6" w:space="0" w:color="000000"/>
+              <w:right w:val="single" w:sz="6" w:space="0" w:color="000000"/>
+            </w:tcBorders>
+            <w:tcMar>
+              <w:top w:w="60" w:type="dxa"/>
+              <w:left w:w="60" w:type="dxa"/>
+              <w:bottom w:w="60" w:type="dxa"/>
+              <w:right w:w="60" w:type="dxa"/>
+            </w:tcMar>
+            <w:hideMark/>
+          </w:tcPr>
+          <w:p>
+            <w:r>
+              <w:rPr>
+                <w:rFonts w:ascii="Helvetica Neue" w:hAnsi="Helvetica Neue"/>
+                <w:color w:val="000000"/>
+                <w:sz w:val="15"/>
+                <w:szCs w:val="15"/>
+              </w:rPr>
+              <w:t>1.57</w:t>
+            </w:r>
+          </w:p>
+        </w:tc>
+        <w:tc>
+          <w:tcPr>
+            <w:tcW w:w="1290" w:type="dxa"/>
+            <w:tcBorders>
+              <w:top w:val="single" w:sz="6" w:space="0" w:color="000000"/>
+              <w:left w:val="single" w:sz="6" w:space="0" w:color="000000"/>
+              <w:bottom w:val="single" w:sz="6" w:space="0" w:color="000000"/>
+              <w:right w:val="single" w:sz="6" w:space="0" w:color="000000"/>
+            </w:tcBorders>
+            <w:tcMar>
+              <w:top w:w="60" w:type="dxa"/>
+              <w:left w:w="60" w:type="dxa"/>
+              <w:bottom w:w="60" w:type="dxa"/>
+              <w:right w:w="60" w:type="dxa"/>
+            </w:tcMar>
+            <w:hideMark/>
+          </w:tcPr>
+          <w:p>
+            <w:r>
+              <w:rPr>
+                <w:rFonts w:ascii="Helvetica Neue" w:hAnsi="Helvetica Neue"/>
+                <w:color w:val="000000"/>
+                <w:sz w:val="15"/>
+                <w:szCs w:val="15"/>
+              </w:rPr>
+              <w:t>2.83</w:t>
+            </w:r>
+          </w:p>
+        </w:tc>
+      </w:tr>
+    </w:tbl>
+    <w:p>
+      <w:pPr>
+        <w:rPr>
+          <w:rFonts w:asciiTheme="minorHAnsi" w:eastAsiaTheme="minorHAnsi" w:hAnsiTheme="minorHAnsi" w:cstheme="minorBidi"/>
+          <w:lang w:eastAsia="en-US"/>
+        </w:rPr>
+      </w:pPr>
+    </w:p>
+    <w:p>
+      <w:pPr>
+        <w:rPr>
+          <w:rFonts w:asciiTheme="minorHAnsi" w:eastAsiaTheme="minorHAnsi" w:hAnsiTheme="minorHAnsi" w:cstheme="minorBidi"/>
+          <w:lang w:eastAsia="en-US"/>
+        </w:rPr>
+      </w:pPr>
+      <w:r>
+        <w:rPr>
+          <w:rFonts w:asciiTheme="minorHAnsi" w:eastAsiaTheme="minorHAnsi" w:hAnsiTheme="minorHAnsi" w:cstheme="minorBidi"/>
+          <w:lang w:eastAsia="en-US"/>
+        </w:rPr>
+        <w:t xml:space="preserve">Race, a few times a year, medical: </w:t>
+      </w:r>
+    </w:p>
+    <w:p>
+      <w:pPr>
+        <w:rPr>
+          <w:rFonts w:asciiTheme="minorHAnsi" w:eastAsiaTheme="minorHAnsi" w:hAnsiTheme="minorHAnsi" w:cstheme="minorBidi"/>
+          <w:lang w:eastAsia="en-US"/>
+        </w:rPr>
+      </w:pPr>
+    </w:p>
+    <w:tbl>
+      <w:tblPr>
+        <w:tblW w:w="0" w:type="auto"/>
+        <w:tblCellMar>
+          <w:left w:w="0" w:type="dxa"/>
+          <w:right w:w="0" w:type="dxa"/>
+        </w:tblCellMar>
+        <w:tblLook w:val="04A0" w:firstRow="1" w:lastRow="0" w:firstColumn="1" w:lastColumn="0" w:noHBand="0" w:noVBand="1"/>
+      </w:tblPr>
+      <w:tblGrid>
+        <w:gridCol w:w="1455"/>
+        <w:gridCol w:w="1290"/>
+        <w:gridCol w:w="1290"/>
+      </w:tblGrid>
+      <w:tr>
+        <w:trPr>
+          <w:trHeight w:val="165"/>
+        </w:trPr>
+        <w:tc>
+          <w:tcPr>
+            <w:tcW w:w="1455" w:type="dxa"/>
+            <w:tcBorders>
+              <w:top w:val="single" w:sz="6" w:space="0" w:color="000000"/>
+              <w:left w:val="single" w:sz="6" w:space="0" w:color="000000"/>
+              <w:bottom w:val="single" w:sz="6" w:space="0" w:color="000000"/>
+              <w:right w:val="single" w:sz="6" w:space="0" w:color="000000"/>
+            </w:tcBorders>
+            <w:tcMar>
+              <w:top w:w="60" w:type="dxa"/>
+              <w:left w:w="60" w:type="dxa"/>
+              <w:bottom w:w="60" w:type="dxa"/>
+              <w:right w:w="60" w:type="dxa"/>
+            </w:tcMar>
+            <w:hideMark/>
+          </w:tcPr>
+          <w:p>
+            <w:r>
+              <w:rPr>
+                <w:rFonts w:ascii="Helvetica Neue" w:hAnsi="Helvetica Neue"/>
+                <w:color w:val="000000"/>
+                <w:sz w:val="15"/>
+                <w:szCs w:val="15"/>
+              </w:rPr>
+              <w:t>2.48</w:t>
+            </w:r>
+          </w:p>
+        </w:tc>
+        <w:tc>
+          <w:tcPr>
+            <w:tcW w:w="1290" w:type="dxa"/>
+            <w:tcBorders>
+              <w:top w:val="single" w:sz="6" w:space="0" w:color="000000"/>
+              <w:left w:val="single" w:sz="6" w:space="0" w:color="000000"/>
+              <w:bottom w:val="single" w:sz="6" w:space="0" w:color="000000"/>
+              <w:right w:val="single" w:sz="6" w:space="0" w:color="000000"/>
+            </w:tcBorders>
+            <w:tcMar>
+              <w:top w:w="60" w:type="dxa"/>
+              <w:left w:w="60" w:type="dxa"/>
+              <w:bottom w:w="60" w:type="dxa"/>
+              <w:right w:w="60" w:type="dxa"/>
+            </w:tcMar>
+            <w:hideMark/>
+          </w:tcPr>
+          <w:p>
+            <w:r>
+              <w:rPr>
+                <w:rFonts w:ascii="Helvetica Neue" w:hAnsi="Helvetica Neue"/>
+                <w:color w:val="000000"/>
+                <w:sz w:val="15"/>
+                <w:szCs w:val="15"/>
+              </w:rPr>
+              <w:t>1.54</w:t>
+            </w:r>
+          </w:p>
+        </w:tc>
+        <w:tc>
+          <w:tcPr>
+            <w:tcW w:w="1290" w:type="dxa"/>
+            <w:tcBorders>
+              <w:top w:val="single" w:sz="6" w:space="0" w:color="000000"/>
+              <w:left w:val="single" w:sz="6" w:space="0" w:color="000000"/>
+              <w:bottom w:val="single" w:sz="6" w:space="0" w:color="000000"/>
+              <w:right w:val="single" w:sz="6" w:space="0" w:color="000000"/>
+            </w:tcBorders>
+            <w:tcMar>
+              <w:top w:w="60" w:type="dxa"/>
+              <w:left w:w="60" w:type="dxa"/>
+              <w:bottom w:w="60" w:type="dxa"/>
+              <w:right w:w="60" w:type="dxa"/>
+            </w:tcMar>
+            <w:hideMark/>
+          </w:tcPr>
+          <w:p>
+            <w:r>
+              <w:rPr>
+                <w:rFonts w:ascii="Helvetica Neue" w:hAnsi="Helvetica Neue"/>
+                <w:color w:val="000000"/>
+                <w:sz w:val="15"/>
+                <w:szCs w:val="15"/>
+              </w:rPr>
+              <w:t>3.56</w:t>
+            </w:r>
+          </w:p>
+        </w:tc>
+      </w:tr>
+    </w:tbl>
+    <w:p>
+      <w:pPr>
+        <w:pStyle w:val="ListParagraph"/>
+        <w:rPr>
+          <w:rFonts w:asciiTheme="minorHAnsi" w:eastAsiaTheme="minorHAnsi" w:hAnsiTheme="minorHAnsi" w:cstheme="minorBidi"/>
+          <w:lang w:eastAsia="en-US"/>
+        </w:rPr>
+      </w:pPr>
+    </w:p>
+    <w:p>
+      <w:pPr>
+        <w:pStyle w:val="ListParagraph"/>
+        <w:rPr>
+          <w:rFonts w:asciiTheme="minorHAnsi" w:eastAsiaTheme="minorHAnsi" w:hAnsiTheme="minorHAnsi" w:cstheme="minorBidi"/>
+          <w:lang w:eastAsia="en-US"/>
+        </w:rPr>
+      </w:pPr>
+    </w:p>
+    <w:p>
+      <w:pPr>
+        <w:rPr>
+          <w:rFonts w:asciiTheme="minorHAnsi" w:eastAsiaTheme="minorHAnsi" w:hAnsiTheme="minorHAnsi" w:cstheme="minorBidi"/>
           <w:color w:val="000000" w:themeColor="text1"/>
-        </w:rPr>
-        <w:t>older women</w:t>
-      </w:r>
-      <w:r>
-        <w:rPr>
+          <w:lang w:eastAsia="en-US"/>
+        </w:rPr>
+      </w:pPr>
+      <w:r>
+        <w:rPr>
+          <w:rFonts w:asciiTheme="minorHAnsi" w:eastAsiaTheme="minorHAnsi" w:hAnsiTheme="minorHAnsi" w:cstheme="minorBidi"/>
           <w:color w:val="000000" w:themeColor="text1"/>
-        </w:rPr>
-        <w:t xml:space="preserve"> </w:t>
-      </w:r>
-      <w:r>
-        <w:rPr>
+          <w:lang w:eastAsia="en-US"/>
+        </w:rPr>
+        <w:t xml:space="preserve">ADD on intersectionality </w:t>
+      </w:r>
+    </w:p>
+    <w:p>
+      <w:pPr>
+        <w:pStyle w:val="ListParagraph"/>
+        <w:numPr>
+          <w:ilvl w:val="0"/>
+          <w:numId w:val="3"/>
+        </w:numPr>
+        <w:rPr>
+          <w:rFonts w:asciiTheme="minorHAnsi" w:eastAsiaTheme="minorHAnsi" w:hAnsiTheme="minorHAnsi" w:cstheme="minorBidi"/>
           <w:color w:val="000000" w:themeColor="text1"/>
-        </w:rPr>
-        <w:t>(HR = 2.52, 95%CI: [2.23; 3.01], p&lt;0.001)</w:t>
-      </w:r>
-      <w:r>
-        <w:rPr>
+          <w:lang w:eastAsia="en-US"/>
+        </w:rPr>
+      </w:pPr>
+      <w:r>
+        <w:rPr>
+          <w:rFonts w:asciiTheme="minorHAnsi" w:eastAsiaTheme="minorHAnsi" w:hAnsiTheme="minorHAnsi" w:cstheme="minorBidi"/>
           <w:color w:val="000000" w:themeColor="text1"/>
-        </w:rPr>
-        <w:t>, individuals born outside US</w:t>
-      </w:r>
-      <w:r>
-        <w:rPr>
-          <w:color w:val="000000" w:themeColor="text1"/>
-        </w:rPr>
-        <w:t xml:space="preserve"> (</w:t>
-      </w:r>
-      <w:r>
-        <w:rPr>
-          <w:color w:val="000000" w:themeColor="text1"/>
-        </w:rPr>
-        <w:t>HR = 4.05 95% CI: [3.01; 5.70], p&lt;0.001)</w:t>
-      </w:r>
-      <w:r>
-        <w:rPr>
-          <w:color w:val="000000" w:themeColor="text1"/>
-        </w:rPr>
-        <w:t>, and obese individuals</w:t>
-      </w:r>
-      <w:r>
-        <w:rPr>
-          <w:color w:val="000000" w:themeColor="text1"/>
-        </w:rPr>
-        <w:t xml:space="preserve"> </w:t>
-      </w:r>
-      <w:r>
-        <w:rPr>
-          <w:color w:val="000000" w:themeColor="text1"/>
-        </w:rPr>
-        <w:t>(HR = 2.04, 95%CI: [1.52; 2.82], p&lt;0.001)</w:t>
-      </w:r>
-      <w:r>
-        <w:rPr>
-          <w:color w:val="000000" w:themeColor="text1"/>
-        </w:rPr>
-        <w:t xml:space="preserve"> e</w:t>
-      </w:r>
-      <w:r>
-        <w:rPr>
-          <w:color w:val="000000" w:themeColor="text1"/>
-        </w:rPr>
-        <w:t xml:space="preserve">veryday </w:t>
-      </w:r>
-      <w:r>
-        <w:rPr>
-          <w:color w:val="000000" w:themeColor="text1"/>
-        </w:rPr>
-        <w:t xml:space="preserve">cumulative </w:t>
-      </w:r>
-      <w:r>
-        <w:rPr>
-          <w:color w:val="000000" w:themeColor="text1"/>
-        </w:rPr>
-        <w:t xml:space="preserve">discrimination in a form of being treated with less respect due to their gender, national origin </w:t>
-      </w:r>
-      <w:r>
-        <w:rPr>
-          <w:color w:val="000000" w:themeColor="text1"/>
-        </w:rPr>
-        <w:t xml:space="preserve">and </w:t>
-      </w:r>
-      <w:r>
-        <w:rPr>
-          <w:color w:val="000000" w:themeColor="text1"/>
-        </w:rPr>
-        <w:t>weight</w:t>
-      </w:r>
-      <w:r>
-        <w:rPr>
-          <w:color w:val="000000" w:themeColor="text1"/>
-        </w:rPr>
-        <w:t>, respectively</w:t>
-      </w:r>
-      <w:r>
-        <w:rPr>
-          <w:color w:val="000000" w:themeColor="text1"/>
-        </w:rPr>
-        <w:t xml:space="preserve">, </w:t>
-      </w:r>
-      <w:r>
-        <w:rPr>
-          <w:color w:val="000000" w:themeColor="text1"/>
-        </w:rPr>
-        <w:t xml:space="preserve">increased </w:t>
-      </w:r>
-      <w:r>
-        <w:rPr>
-          <w:color w:val="000000" w:themeColor="text1"/>
-        </w:rPr>
-        <w:t xml:space="preserve">the </w:t>
-      </w:r>
-      <w:r>
-        <w:rPr>
-          <w:color w:val="000000" w:themeColor="text1"/>
-        </w:rPr>
-        <w:t xml:space="preserve">risk of T2DM </w:t>
-      </w:r>
-      <w:r>
-        <w:rPr>
-          <w:color w:val="000000" w:themeColor="text1"/>
-        </w:rPr>
-        <w:t xml:space="preserve">onset. </w:t>
-      </w:r>
-      <w:r>
-        <w:t xml:space="preserve">Everyday </w:t>
-      </w:r>
-      <w:r>
-        <w:t xml:space="preserve">cumulative </w:t>
-      </w:r>
-      <w:r>
-        <w:t>discrimination in medical settings</w:t>
-      </w:r>
-      <w:r>
-        <w:t xml:space="preserve"> attributed to race and gender</w:t>
-      </w:r>
-      <w:r>
-        <w:t xml:space="preserve"> </w:t>
-      </w:r>
-      <w:r>
-        <w:t xml:space="preserve">increased </w:t>
-      </w:r>
-      <w:r>
-        <w:t xml:space="preserve">the </w:t>
-      </w:r>
-      <w:r>
-        <w:t xml:space="preserve">risk of </w:t>
-      </w:r>
-      <w:r>
-        <w:t>T2DM</w:t>
-      </w:r>
-      <w:r>
-        <w:t xml:space="preserve"> onset </w:t>
-      </w:r>
-      <w:r>
-        <w:t xml:space="preserve">in </w:t>
-      </w:r>
-      <w:r>
-        <w:t>black</w:t>
-      </w:r>
-      <w:r>
-        <w:t xml:space="preserve"> </w:t>
-      </w:r>
-      <w:r>
-        <w:rPr>
-          <w:color w:val="000000" w:themeColor="text1"/>
-        </w:rPr>
-        <w:t>(HR = 1.67, 95% CI: [0.73; 3.64], p&lt;0.001</w:t>
-      </w:r>
-      <w:r>
-        <w:rPr>
-          <w:color w:val="000000" w:themeColor="text1"/>
-        </w:rPr>
-        <w:t xml:space="preserve">) </w:t>
-      </w:r>
-      <w:r>
-        <w:t>and</w:t>
-      </w:r>
-      <w:r>
-        <w:t xml:space="preserve"> female individuals</w:t>
-      </w:r>
-      <w:r>
-        <w:t xml:space="preserve"> </w:t>
-      </w:r>
-      <w:r>
-        <w:rPr>
-          <w:color w:val="000000" w:themeColor="text1"/>
-        </w:rPr>
-        <w:t>(HR = 3.39, 95%CI: [2.65; 3.76], p&lt;0.001)</w:t>
-      </w:r>
-      <w:r>
-        <w:t xml:space="preserve">, </w:t>
-      </w:r>
-      <w:commentRangeStart w:id="1"/>
-      <w:r>
-        <w:t>respectively</w:t>
-      </w:r>
-      <w:commentRangeEnd w:id="1"/>
-      <w:r>
-        <w:rPr>
-          <w:rStyle w:val="CommentReference"/>
-        </w:rPr>
-        <w:commentReference w:id="1"/>
-      </w:r>
-      <w:r>
-        <w:t xml:space="preserve">. </w:t>
-      </w:r>
-      <w:r>
-        <w:t xml:space="preserve"> </w:t>
-      </w:r>
-    </w:p>
-    <w:p>
-      <w:pPr>
-        <w:rPr>
-          <w:rFonts w:asciiTheme="minorHAnsi" w:eastAsiaTheme="minorHAnsi" w:hAnsiTheme="minorHAnsi" w:cstheme="minorBidi"/>
-          <w:lang w:eastAsia="en-US"/>
-        </w:rPr>
-      </w:pPr>
-    </w:p>
-    <w:p>
-      <w:pPr>
-        <w:rPr>
-          <w:rFonts w:asciiTheme="minorHAnsi" w:eastAsiaTheme="minorHAnsi" w:hAnsiTheme="minorHAnsi" w:cstheme="minorBidi"/>
-          <w:color w:val="FF0000"/>
-          <w:lang w:eastAsia="en-US"/>
-        </w:rPr>
-      </w:pPr>
-      <w:r>
-        <w:rPr>
-          <w:rFonts w:asciiTheme="minorHAnsi" w:eastAsiaTheme="minorHAnsi" w:hAnsiTheme="minorHAnsi" w:cstheme="minorBidi"/>
-          <w:color w:val="FF0000"/>
-          <w:lang w:eastAsia="en-US"/>
-        </w:rPr>
-        <w:t xml:space="preserve">ADD on intersectionality </w:t>
-      </w:r>
+          <w:lang w:eastAsia="en-US"/>
+        </w:rPr>
+        <w:t xml:space="preserve">subset (XX = &amp; XX =) </w:t>
+      </w:r>
+    </w:p>
+    <w:p>
+      <w:pPr>
+        <w:pStyle w:val="ListParagraph"/>
+        <w:rPr>
+          <w:rFonts w:asciiTheme="minorHAnsi" w:eastAsiaTheme="minorHAnsi" w:hAnsiTheme="minorHAnsi" w:cstheme="minorBidi"/>
+          <w:lang w:eastAsia="en-US"/>
+        </w:rPr>
+      </w:pPr>
+    </w:p>
+    <w:p>
+      <w:pPr>
+        <w:pStyle w:val="ListParagraph"/>
+        <w:rPr>
+          <w:rFonts w:asciiTheme="minorHAnsi" w:eastAsiaTheme="minorHAnsi" w:hAnsiTheme="minorHAnsi" w:cstheme="minorBidi"/>
+          <w:lang w:eastAsia="en-US"/>
+        </w:rPr>
+      </w:pPr>
+      <w:r>
+        <w:rPr>
+          <w:rFonts w:asciiTheme="minorHAnsi" w:eastAsiaTheme="minorHAnsi" w:hAnsiTheme="minorHAnsi" w:cstheme="minorBidi"/>
+          <w:lang w:eastAsia="en-US"/>
+        </w:rPr>
+        <w:t xml:space="preserve">Not powered: </w:t>
+      </w:r>
+    </w:p>
+    <w:p>
+      <w:pPr>
+        <w:pStyle w:val="ListParagraph"/>
+        <w:rPr>
+          <w:rFonts w:asciiTheme="minorHAnsi" w:eastAsiaTheme="minorHAnsi" w:hAnsiTheme="minorHAnsi" w:cstheme="minorBidi"/>
+          <w:lang w:eastAsia="en-US"/>
+        </w:rPr>
+      </w:pPr>
     </w:p>
     <w:p>
       <w:pPr>
@@ -794,7 +2053,7 @@
           <w:rFonts w:asciiTheme="minorHAnsi" w:eastAsiaTheme="minorHAnsi" w:hAnsiTheme="minorHAnsi" w:cstheme="minorBidi"/>
           <w:lang w:eastAsia="en-US"/>
         </w:rPr>
-        <w:t xml:space="preserve">Gender and race </w:t>
+        <w:t xml:space="preserve">Gender and national origin </w:t>
       </w:r>
     </w:p>
     <w:p>
@@ -814,7 +2073,7 @@
           <w:rFonts w:asciiTheme="minorHAnsi" w:eastAsiaTheme="minorHAnsi" w:hAnsiTheme="minorHAnsi" w:cstheme="minorBidi"/>
           <w:lang w:eastAsia="en-US"/>
         </w:rPr>
-        <w:t xml:space="preserve">Gender and national origin </w:t>
+        <w:t xml:space="preserve">Gender and weight </w:t>
       </w:r>
     </w:p>
     <w:p>
@@ -834,7 +2093,7 @@
           <w:rFonts w:asciiTheme="minorHAnsi" w:eastAsiaTheme="minorHAnsi" w:hAnsiTheme="minorHAnsi" w:cstheme="minorBidi"/>
           <w:lang w:eastAsia="en-US"/>
         </w:rPr>
-        <w:t xml:space="preserve">Gender and weight </w:t>
+        <w:t xml:space="preserve">National origin and race </w:t>
       </w:r>
     </w:p>
     <w:p>
@@ -854,7 +2113,14 @@
           <w:rFonts w:asciiTheme="minorHAnsi" w:eastAsiaTheme="minorHAnsi" w:hAnsiTheme="minorHAnsi" w:cstheme="minorBidi"/>
           <w:lang w:eastAsia="en-US"/>
         </w:rPr>
-        <w:t xml:space="preserve">National origin and race </w:t>
+        <w:t>National origin</w:t>
+      </w:r>
+      <w:r>
+        <w:rPr>
+          <w:rFonts w:asciiTheme="minorHAnsi" w:eastAsiaTheme="minorHAnsi" w:hAnsiTheme="minorHAnsi" w:cstheme="minorBidi"/>
+          <w:lang w:eastAsia="en-US"/>
+        </w:rPr>
+        <w:t xml:space="preserve"> and weight </w:t>
       </w:r>
     </w:p>
     <w:p>
@@ -874,34 +2140,23 @@
           <w:rFonts w:asciiTheme="minorHAnsi" w:eastAsiaTheme="minorHAnsi" w:hAnsiTheme="minorHAnsi" w:cstheme="minorBidi"/>
           <w:lang w:eastAsia="en-US"/>
         </w:rPr>
-        <w:t>National origin</w:t>
-      </w:r>
-      <w:r>
-        <w:rPr>
-          <w:rFonts w:asciiTheme="minorHAnsi" w:eastAsiaTheme="minorHAnsi" w:hAnsiTheme="minorHAnsi" w:cstheme="minorBidi"/>
-          <w:lang w:eastAsia="en-US"/>
-        </w:rPr>
-        <w:t xml:space="preserve"> and weight </w:t>
+        <w:t xml:space="preserve">Race and weight </w:t>
       </w:r>
     </w:p>
     <w:p>
       <w:pPr>
         <w:pStyle w:val="ListParagraph"/>
-        <w:numPr>
-          <w:ilvl w:val="0"/>
-          <w:numId w:val="2"/>
-        </w:numPr>
-        <w:rPr>
-          <w:rFonts w:asciiTheme="minorHAnsi" w:eastAsiaTheme="minorHAnsi" w:hAnsiTheme="minorHAnsi" w:cstheme="minorBidi"/>
-          <w:lang w:eastAsia="en-US"/>
-        </w:rPr>
-      </w:pPr>
-      <w:r>
-        <w:rPr>
-          <w:rFonts w:asciiTheme="minorHAnsi" w:eastAsiaTheme="minorHAnsi" w:hAnsiTheme="minorHAnsi" w:cstheme="minorBidi"/>
-          <w:lang w:eastAsia="en-US"/>
-        </w:rPr>
-        <w:t xml:space="preserve">Race and weight </w:t>
+        <w:rPr>
+          <w:rFonts w:asciiTheme="minorHAnsi" w:eastAsiaTheme="minorHAnsi" w:hAnsiTheme="minorHAnsi" w:cstheme="minorBidi"/>
+          <w:lang w:eastAsia="en-US"/>
+        </w:rPr>
+      </w:pPr>
+      <w:r>
+        <w:rPr>
+          <w:rFonts w:asciiTheme="minorHAnsi" w:eastAsiaTheme="minorHAnsi" w:hAnsiTheme="minorHAnsi" w:cstheme="minorBidi"/>
+          <w:lang w:eastAsia="en-US"/>
+        </w:rPr>
+        <w:t xml:space="preserve">Outcome: diabetes and depression </w:t>
       </w:r>
     </w:p>
     <w:p>
@@ -915,92 +2170,19 @@
     </w:p>
     <w:p>
       <w:pPr>
-        <w:pStyle w:val="ListParagraph"/>
-        <w:rPr>
-          <w:rFonts w:asciiTheme="minorHAnsi" w:eastAsiaTheme="minorHAnsi" w:hAnsiTheme="minorHAnsi" w:cstheme="minorBidi"/>
-          <w:lang w:eastAsia="en-US"/>
-        </w:rPr>
-      </w:pPr>
-    </w:p>
-    <w:p>
-      <w:pPr>
-        <w:rPr>
-          <w:rFonts w:asciiTheme="minorHAnsi" w:eastAsiaTheme="minorHAnsi" w:hAnsiTheme="minorHAnsi" w:cstheme="minorBidi"/>
-          <w:lang w:eastAsia="en-US"/>
-        </w:rPr>
-      </w:pPr>
-    </w:p>
-    <w:p>
-      <w:pPr>
-        <w:pStyle w:val="ListParagraph"/>
-        <w:rPr>
-          <w:rFonts w:asciiTheme="minorHAnsi" w:eastAsiaTheme="minorHAnsi" w:hAnsiTheme="minorHAnsi" w:cstheme="minorBidi"/>
-          <w:lang w:eastAsia="en-US"/>
-        </w:rPr>
-      </w:pPr>
-    </w:p>
-    <w:p>
-      <w:pPr>
-        <w:rPr>
-          <w:rFonts w:asciiTheme="minorHAnsi" w:eastAsiaTheme="minorHAnsi" w:hAnsiTheme="minorHAnsi" w:cstheme="minorBidi"/>
-          <w:lang w:eastAsia="en-US"/>
-        </w:rPr>
-      </w:pPr>
-      <w:r>
-        <w:rPr>
-          <w:b/>
-          <w:bCs/>
-        </w:rPr>
-        <w:t>Conclusion:</w:t>
-      </w:r>
-      <w:r>
-        <w:rPr>
-          <w:rFonts w:asciiTheme="minorHAnsi" w:eastAsiaTheme="minorHAnsi" w:hAnsiTheme="minorHAnsi" w:cstheme="minorBidi"/>
-          <w:lang w:eastAsia="en-US"/>
-        </w:rPr>
-        <w:t xml:space="preserve"> </w:t>
-      </w:r>
-      <w:r>
-        <w:t xml:space="preserve">Everyday </w:t>
-      </w:r>
-      <w:r>
-        <w:t xml:space="preserve">discrimination attributed to </w:t>
-      </w:r>
-      <w:r>
-        <w:t>several</w:t>
-      </w:r>
-      <w:r>
-        <w:t xml:space="preserve"> characteristics (</w:t>
-      </w:r>
-      <w:r>
-        <w:t>e.g.</w:t>
-      </w:r>
-      <w:r>
-        <w:t xml:space="preserve">, sex and race) </w:t>
-      </w:r>
-      <w:r>
-        <w:t xml:space="preserve">increases the risk of </w:t>
-      </w:r>
-      <w:r>
-        <w:t>T2DM</w:t>
-      </w:r>
-      <w:r>
-        <w:t xml:space="preserve">. Such effects are particularly pronounced in those experiencing discrimination that can be attributed to more than one characteristic </w:t>
-      </w:r>
-      <w:commentRangeStart w:id="2"/>
-      <w:r>
-        <w:t xml:space="preserve">(intersectional discrimination). </w:t>
-      </w:r>
-      <w:r>
-        <w:br/>
-      </w:r>
-      <w:commentRangeEnd w:id="2"/>
-      <w:r>
-        <w:rPr>
-          <w:rStyle w:val="CommentReference"/>
-        </w:rPr>
-        <w:commentReference w:id="2"/>
-      </w:r>
+        <w:rPr>
+          <w:rFonts w:asciiTheme="minorHAnsi" w:eastAsiaTheme="minorHAnsi" w:hAnsiTheme="minorHAnsi" w:cstheme="minorBidi"/>
+          <w:lang w:eastAsia="en-US"/>
+        </w:rPr>
+      </w:pPr>
+    </w:p>
+    <w:p>
+      <w:pPr>
+        <w:rPr>
+          <w:rFonts w:asciiTheme="minorHAnsi" w:eastAsiaTheme="minorHAnsi" w:hAnsiTheme="minorHAnsi" w:cstheme="minorBidi"/>
+          <w:lang w:eastAsia="en-US"/>
+        </w:rPr>
+      </w:pPr>
     </w:p>
     <w:p/>
     <w:sectPr>
@@ -1173,7 +2355,7 @@
 <file path=word/commentsExtended.xml><?xml version="1.0" encoding="utf-8"?>
 <w15:commentsEx xmlns:wpc="http://schemas.microsoft.com/office/word/2010/wordprocessingCanvas" xmlns:cx="http://schemas.microsoft.com/office/drawing/2014/chartex" xmlns:cx1="http://schemas.microsoft.com/office/drawing/2015/9/8/chartex" xmlns:cx2="http://schemas.microsoft.com/office/drawing/2015/10/21/chartex" xmlns:cx3="http://schemas.microsoft.com/office/drawing/2016/5/9/chartex" xmlns:cx4="http://schemas.microsoft.com/office/drawing/2016/5/10/chartex" xmlns:cx5="http://schemas.microsoft.com/office/drawing/2016/5/11/chartex" xmlns:cx6="http://schemas.microsoft.com/office/drawing/2016/5/12/chartex" xmlns:cx7="http://schemas.microsoft.com/office/drawing/2016/5/13/chartex" xmlns:cx8="http://schemas.microsoft.com/office/drawing/2016/5/14/chartex" xmlns:mc="http://schemas.openxmlformats.org/markup-compatibility/2006" xmlns:aink="http://schemas.microsoft.com/office/drawing/2016/ink" xmlns:am3d="http://schemas.microsoft.com/office/drawing/2017/model3d" xmlns:o="urn:schemas-microsoft-com:office:office" xmlns:r="http://schemas.openxmlformats.org/officeDocument/2006/relationships" xmlns:m="http://schemas.openxmlformats.org/officeDocument/2006/math" xmlns:v="urn:schemas-microsoft-com:vml" xmlns:wp14="http://schemas.microsoft.com/office/word/2010/wordprocessingDrawing" xmlns:wp="http://schemas.openxmlformats.org/drawingml/2006/wordprocessingDrawing" xmlns:w10="urn:schemas-microsoft-com:office:word" xmlns:w="http://schemas.openxmlformats.org/wordprocessingml/2006/main" xmlns:w14="http://schemas.microsoft.com/office/word/2010/wordml" xmlns:w15="http://schemas.microsoft.com/office/word/2012/wordml" xmlns:w16cex="http://schemas.microsoft.com/office/word/2018/wordml/cex" xmlns:w16cid="http://schemas.microsoft.com/office/word/2016/wordml/cid" xmlns:w16="http://schemas.microsoft.com/office/word/2018/wordml" xmlns:w16sdtdh="http://schemas.microsoft.com/office/word/2020/wordml/sdtdatahash" xmlns:w16se="http://schemas.microsoft.com/office/word/2015/wordml/symex" xmlns:wpg="http://schemas.microsoft.com/office/word/2010/wordprocessingGroup" xmlns:wpi="http://schemas.microsoft.com/office/word/2010/wordprocessingInk" xmlns:wne="http://schemas.microsoft.com/office/word/2006/wordml" xmlns:wps="http://schemas.microsoft.com/office/word/2010/wordprocessingShape" mc:Ignorable="w14 w15 w16se w16cid w16 w16cex w16sdtdh wp14">
   <w15:commentEx w15:paraId="48B63B73" w15:done="0"/>
-  <w15:commentEx w15:paraId="49250538" w15:done="0"/>
+  <w15:commentEx w15:paraId="0A0392CA" w15:done="0"/>
   <w15:commentEx w15:paraId="378F1FDA" w15:done="0"/>
 </w15:commentsEx>
 </file>
@@ -1181,7 +2363,7 @@
 <file path=word/commentsExtensible.xml><?xml version="1.0" encoding="utf-8"?>
 <w16cex:commentsExtensible xmlns:wpc="http://schemas.microsoft.com/office/word/2010/wordprocessingCanvas" xmlns:cx="http://schemas.microsoft.com/office/drawing/2014/chartex" xmlns:cx1="http://schemas.microsoft.com/office/drawing/2015/9/8/chartex" xmlns:cx2="http://schemas.microsoft.com/office/drawing/2015/10/21/chartex" xmlns:cx3="http://schemas.microsoft.com/office/drawing/2016/5/9/chartex" xmlns:cx4="http://schemas.microsoft.com/office/drawing/2016/5/10/chartex" xmlns:cx5="http://schemas.microsoft.com/office/drawing/2016/5/11/chartex" xmlns:cx6="http://schemas.microsoft.com/office/drawing/2016/5/12/chartex" xmlns:cx7="http://schemas.microsoft.com/office/drawing/2016/5/13/chartex" xmlns:cx8="http://schemas.microsoft.com/office/drawing/2016/5/14/chartex" xmlns:mc="http://schemas.openxmlformats.org/markup-compatibility/2006" xmlns:aink="http://schemas.microsoft.com/office/drawing/2016/ink" xmlns:am3d="http://schemas.microsoft.com/office/drawing/2017/model3d" xmlns:o="urn:schemas-microsoft-com:office:office" xmlns:r="http://schemas.openxmlformats.org/officeDocument/2006/relationships" xmlns:m="http://schemas.openxmlformats.org/officeDocument/2006/math" xmlns:v="urn:schemas-microsoft-com:vml" xmlns:wp14="http://schemas.microsoft.com/office/word/2010/wordprocessingDrawing" xmlns:wp="http://schemas.openxmlformats.org/drawingml/2006/wordprocessingDrawing" xmlns:w10="urn:schemas-microsoft-com:office:word" xmlns:w="http://schemas.openxmlformats.org/wordprocessingml/2006/main" xmlns:w14="http://schemas.microsoft.com/office/word/2010/wordml" xmlns:w15="http://schemas.microsoft.com/office/word/2012/wordml" xmlns:w16cex="http://schemas.microsoft.com/office/word/2018/wordml/cex" xmlns:w16cid="http://schemas.microsoft.com/office/word/2016/wordml/cid" xmlns:w16="http://schemas.microsoft.com/office/word/2018/wordml" xmlns:w16sdtdh="http://schemas.microsoft.com/office/word/2020/wordml/sdtdatahash" xmlns:w16se="http://schemas.microsoft.com/office/word/2015/wordml/symex" xmlns:wpg="http://schemas.microsoft.com/office/word/2010/wordprocessingGroup" xmlns:wpi="http://schemas.microsoft.com/office/word/2010/wordprocessingInk" xmlns:wne="http://schemas.microsoft.com/office/word/2006/wordml" xmlns:wps="http://schemas.microsoft.com/office/word/2010/wordprocessingShape" mc:Ignorable="w14 w15 w16se w16cid w16 w16cex w16sdtdh wp14">
   <w16cex:commentExtensible w16cex:durableId="25DA030E" w16cex:dateUtc="2022-03-14T18:08:00Z"/>
-  <w16cex:commentExtensible w16cex:durableId="25DA1D07" w16cex:dateUtc="2022-03-14T19:59:00Z"/>
+  <w16cex:commentExtensible w16cex:durableId="25DA420A" w16cex:dateUtc="2022-03-14T19:59:00Z"/>
   <w16cex:commentExtensible w16cex:durableId="25DA05F2" w16cex:dateUtc="2022-03-14T18:20:00Z"/>
 </w16cex:commentsExtensible>
 </file>
@@ -1189,7 +2371,7 @@
 <file path=word/commentsIds.xml><?xml version="1.0" encoding="utf-8"?>
 <w16cid:commentsIds xmlns:wpc="http://schemas.microsoft.com/office/word/2010/wordprocessingCanvas" xmlns:cx="http://schemas.microsoft.com/office/drawing/2014/chartex" xmlns:cx1="http://schemas.microsoft.com/office/drawing/2015/9/8/chartex" xmlns:cx2="http://schemas.microsoft.com/office/drawing/2015/10/21/chartex" xmlns:cx3="http://schemas.microsoft.com/office/drawing/2016/5/9/chartex" xmlns:cx4="http://schemas.microsoft.com/office/drawing/2016/5/10/chartex" xmlns:cx5="http://schemas.microsoft.com/office/drawing/2016/5/11/chartex" xmlns:cx6="http://schemas.microsoft.com/office/drawing/2016/5/12/chartex" xmlns:cx7="http://schemas.microsoft.com/office/drawing/2016/5/13/chartex" xmlns:cx8="http://schemas.microsoft.com/office/drawing/2016/5/14/chartex" xmlns:mc="http://schemas.openxmlformats.org/markup-compatibility/2006" xmlns:aink="http://schemas.microsoft.com/office/drawing/2016/ink" xmlns:am3d="http://schemas.microsoft.com/office/drawing/2017/model3d" xmlns:o="urn:schemas-microsoft-com:office:office" xmlns:r="http://schemas.openxmlformats.org/officeDocument/2006/relationships" xmlns:m="http://schemas.openxmlformats.org/officeDocument/2006/math" xmlns:v="urn:schemas-microsoft-com:vml" xmlns:wp14="http://schemas.microsoft.com/office/word/2010/wordprocessingDrawing" xmlns:wp="http://schemas.openxmlformats.org/drawingml/2006/wordprocessingDrawing" xmlns:w10="urn:schemas-microsoft-com:office:word" xmlns:w="http://schemas.openxmlformats.org/wordprocessingml/2006/main" xmlns:w14="http://schemas.microsoft.com/office/word/2010/wordml" xmlns:w15="http://schemas.microsoft.com/office/word/2012/wordml" xmlns:w16cex="http://schemas.microsoft.com/office/word/2018/wordml/cex" xmlns:w16cid="http://schemas.microsoft.com/office/word/2016/wordml/cid" xmlns:w16="http://schemas.microsoft.com/office/word/2018/wordml" xmlns:w16sdtdh="http://schemas.microsoft.com/office/word/2020/wordml/sdtdatahash" xmlns:w16se="http://schemas.microsoft.com/office/word/2015/wordml/symex" xmlns:wpg="http://schemas.microsoft.com/office/word/2010/wordprocessingGroup" xmlns:wpi="http://schemas.microsoft.com/office/word/2010/wordprocessingInk" xmlns:wne="http://schemas.microsoft.com/office/word/2006/wordml" xmlns:wps="http://schemas.microsoft.com/office/word/2010/wordprocessingShape" mc:Ignorable="w14 w15 w16se w16cid w16 w16cex w16sdtdh wp14">
   <w16cid:commentId w16cid:paraId="48B63B73" w16cid:durableId="25DA030E"/>
-  <w16cid:commentId w16cid:paraId="49250538" w16cid:durableId="25DA1D07"/>
+  <w16cid:commentId w16cid:paraId="0A0392CA" w16cid:durableId="25DA420A"/>
   <w16cid:commentId w16cid:paraId="378F1FDA" w16cid:durableId="25DA05F2"/>
 </w16cid:commentsIds>
 </file>
@@ -1352,6 +2534,208 @@
 <file path=word/numbering.xml><?xml version="1.0" encoding="utf-8"?>
 <w:numbering xmlns:wpc="http://schemas.microsoft.com/office/word/2010/wordprocessingCanvas" xmlns:cx="http://schemas.microsoft.com/office/drawing/2014/chartex" xmlns:cx1="http://schemas.microsoft.com/office/drawing/2015/9/8/chartex" xmlns:cx2="http://schemas.microsoft.com/office/drawing/2015/10/21/chartex" xmlns:cx3="http://schemas.microsoft.com/office/drawing/2016/5/9/chartex" xmlns:cx4="http://schemas.microsoft.com/office/drawing/2016/5/10/chartex" xmlns:cx5="http://schemas.microsoft.com/office/drawing/2016/5/11/chartex" xmlns:cx6="http://schemas.microsoft.com/office/drawing/2016/5/12/chartex" xmlns:cx7="http://schemas.microsoft.com/office/drawing/2016/5/13/chartex" xmlns:cx8="http://schemas.microsoft.com/office/drawing/2016/5/14/chartex" xmlns:mc="http://schemas.openxmlformats.org/markup-compatibility/2006" xmlns:aink="http://schemas.microsoft.com/office/drawing/2016/ink" xmlns:am3d="http://schemas.microsoft.com/office/drawing/2017/model3d" xmlns:o="urn:schemas-microsoft-com:office:office" xmlns:r="http://schemas.openxmlformats.org/officeDocument/2006/relationships" xmlns:m="http://schemas.openxmlformats.org/officeDocument/2006/math" xmlns:v="urn:schemas-microsoft-com:vml" xmlns:wp14="http://schemas.microsoft.com/office/word/2010/wordprocessingDrawing" xmlns:wp="http://schemas.openxmlformats.org/drawingml/2006/wordprocessingDrawing" xmlns:w10="urn:schemas-microsoft-com:office:word" xmlns:w="http://schemas.openxmlformats.org/wordprocessingml/2006/main" xmlns:w14="http://schemas.microsoft.com/office/word/2010/wordml" xmlns:w15="http://schemas.microsoft.com/office/word/2012/wordml" xmlns:w16cex="http://schemas.microsoft.com/office/word/2018/wordml/cex" xmlns:w16cid="http://schemas.microsoft.com/office/word/2016/wordml/cid" xmlns:w16="http://schemas.microsoft.com/office/word/2018/wordml" xmlns:w16sdtdh="http://schemas.microsoft.com/office/word/2020/wordml/sdtdatahash" xmlns:w16se="http://schemas.microsoft.com/office/word/2015/wordml/symex" xmlns:wpg="http://schemas.microsoft.com/office/word/2010/wordprocessingGroup" xmlns:wpi="http://schemas.microsoft.com/office/word/2010/wordprocessingInk" xmlns:wne="http://schemas.microsoft.com/office/word/2006/wordml" xmlns:wps="http://schemas.microsoft.com/office/word/2010/wordprocessingShape" mc:Ignorable="w14 w15 w16se w16cid w16 w16cex w16sdtdh wp14">
   <w:abstractNum w:abstractNumId="0" w15:restartNumberingAfterBreak="0">
+    <w:nsid w:val="195922A1"/>
+    <w:multiLevelType w:val="hybridMultilevel"/>
+    <w:tmpl w:val="F8384224"/>
+    <w:lvl w:ilvl="0" w:tplc="0809000F">
+      <w:start w:val="1"/>
+      <w:numFmt w:val="decimal"/>
+      <w:lvlText w:val="%1."/>
+      <w:lvlJc w:val="left"/>
+      <w:pPr>
+        <w:ind w:left="720" w:hanging="360"/>
+      </w:pPr>
+      <w:rPr>
+        <w:rFonts w:hint="default"/>
+      </w:rPr>
+    </w:lvl>
+    <w:lvl w:ilvl="1" w:tplc="08090019" w:tentative="1">
+      <w:start w:val="1"/>
+      <w:numFmt w:val="lowerLetter"/>
+      <w:lvlText w:val="%2."/>
+      <w:lvlJc w:val="left"/>
+      <w:pPr>
+        <w:ind w:left="1440" w:hanging="360"/>
+      </w:pPr>
+    </w:lvl>
+    <w:lvl w:ilvl="2" w:tplc="0809001B" w:tentative="1">
+      <w:start w:val="1"/>
+      <w:numFmt w:val="lowerRoman"/>
+      <w:lvlText w:val="%3."/>
+      <w:lvlJc w:val="right"/>
+      <w:pPr>
+        <w:ind w:left="2160" w:hanging="180"/>
+      </w:pPr>
+    </w:lvl>
+    <w:lvl w:ilvl="3" w:tplc="0809000F" w:tentative="1">
+      <w:start w:val="1"/>
+      <w:numFmt w:val="decimal"/>
+      <w:lvlText w:val="%4."/>
+      <w:lvlJc w:val="left"/>
+      <w:pPr>
+        <w:ind w:left="2880" w:hanging="360"/>
+      </w:pPr>
+    </w:lvl>
+    <w:lvl w:ilvl="4" w:tplc="08090019" w:tentative="1">
+      <w:start w:val="1"/>
+      <w:numFmt w:val="lowerLetter"/>
+      <w:lvlText w:val="%5."/>
+      <w:lvlJc w:val="left"/>
+      <w:pPr>
+        <w:ind w:left="3600" w:hanging="360"/>
+      </w:pPr>
+    </w:lvl>
+    <w:lvl w:ilvl="5" w:tplc="0809001B" w:tentative="1">
+      <w:start w:val="1"/>
+      <w:numFmt w:val="lowerRoman"/>
+      <w:lvlText w:val="%6."/>
+      <w:lvlJc w:val="right"/>
+      <w:pPr>
+        <w:ind w:left="4320" w:hanging="180"/>
+      </w:pPr>
+    </w:lvl>
+    <w:lvl w:ilvl="6" w:tplc="0809000F" w:tentative="1">
+      <w:start w:val="1"/>
+      <w:numFmt w:val="decimal"/>
+      <w:lvlText w:val="%7."/>
+      <w:lvlJc w:val="left"/>
+      <w:pPr>
+        <w:ind w:left="5040" w:hanging="360"/>
+      </w:pPr>
+    </w:lvl>
+    <w:lvl w:ilvl="7" w:tplc="08090019" w:tentative="1">
+      <w:start w:val="1"/>
+      <w:numFmt w:val="lowerLetter"/>
+      <w:lvlText w:val="%8."/>
+      <w:lvlJc w:val="left"/>
+      <w:pPr>
+        <w:ind w:left="5760" w:hanging="360"/>
+      </w:pPr>
+    </w:lvl>
+    <w:lvl w:ilvl="8" w:tplc="0809001B" w:tentative="1">
+      <w:start w:val="1"/>
+      <w:numFmt w:val="lowerRoman"/>
+      <w:lvlText w:val="%9."/>
+      <w:lvlJc w:val="right"/>
+      <w:pPr>
+        <w:ind w:left="6480" w:hanging="180"/>
+      </w:pPr>
+    </w:lvl>
+  </w:abstractNum>
+  <w:abstractNum w:abstractNumId="1" w15:restartNumberingAfterBreak="0">
+    <w:nsid w:val="1FDC7AD3"/>
+    <w:multiLevelType w:val="hybridMultilevel"/>
+    <w:tmpl w:val="ABEAB1DA"/>
+    <w:lvl w:ilvl="0" w:tplc="C5B2B5BE">
+      <w:start w:val="1"/>
+      <w:numFmt w:val="bullet"/>
+      <w:lvlText w:val="-"/>
+      <w:lvlJc w:val="left"/>
+      <w:pPr>
+        <w:ind w:left="720" w:hanging="360"/>
+      </w:pPr>
+      <w:rPr>
+        <w:rFonts w:ascii="Calibri" w:eastAsiaTheme="minorHAnsi" w:hAnsi="Calibri" w:cs="Calibri" w:hint="default"/>
+      </w:rPr>
+    </w:lvl>
+    <w:lvl w:ilvl="1" w:tplc="08090003" w:tentative="1">
+      <w:start w:val="1"/>
+      <w:numFmt w:val="bullet"/>
+      <w:lvlText w:val="o"/>
+      <w:lvlJc w:val="left"/>
+      <w:pPr>
+        <w:ind w:left="1440" w:hanging="360"/>
+      </w:pPr>
+      <w:rPr>
+        <w:rFonts w:ascii="Courier New" w:hAnsi="Courier New" w:cs="Courier New" w:hint="default"/>
+      </w:rPr>
+    </w:lvl>
+    <w:lvl w:ilvl="2" w:tplc="08090005" w:tentative="1">
+      <w:start w:val="1"/>
+      <w:numFmt w:val="bullet"/>
+      <w:lvlText w:val=""/>
+      <w:lvlJc w:val="left"/>
+      <w:pPr>
+        <w:ind w:left="2160" w:hanging="360"/>
+      </w:pPr>
+      <w:rPr>
+        <w:rFonts w:ascii="Wingdings" w:hAnsi="Wingdings" w:hint="default"/>
+      </w:rPr>
+    </w:lvl>
+    <w:lvl w:ilvl="3" w:tplc="08090001" w:tentative="1">
+      <w:start w:val="1"/>
+      <w:numFmt w:val="bullet"/>
+      <w:lvlText w:val=""/>
+      <w:lvlJc w:val="left"/>
+      <w:pPr>
+        <w:ind w:left="2880" w:hanging="360"/>
+      </w:pPr>
+      <w:rPr>
+        <w:rFonts w:ascii="Symbol" w:hAnsi="Symbol" w:hint="default"/>
+      </w:rPr>
+    </w:lvl>
+    <w:lvl w:ilvl="4" w:tplc="08090003" w:tentative="1">
+      <w:start w:val="1"/>
+      <w:numFmt w:val="bullet"/>
+      <w:lvlText w:val="o"/>
+      <w:lvlJc w:val="left"/>
+      <w:pPr>
+        <w:ind w:left="3600" w:hanging="360"/>
+      </w:pPr>
+      <w:rPr>
+        <w:rFonts w:ascii="Courier New" w:hAnsi="Courier New" w:cs="Courier New" w:hint="default"/>
+      </w:rPr>
+    </w:lvl>
+    <w:lvl w:ilvl="5" w:tplc="08090005" w:tentative="1">
+      <w:start w:val="1"/>
+      <w:numFmt w:val="bullet"/>
+      <w:lvlText w:val=""/>
+      <w:lvlJc w:val="left"/>
+      <w:pPr>
+        <w:ind w:left="4320" w:hanging="360"/>
+      </w:pPr>
+      <w:rPr>
+        <w:rFonts w:ascii="Wingdings" w:hAnsi="Wingdings" w:hint="default"/>
+      </w:rPr>
+    </w:lvl>
+    <w:lvl w:ilvl="6" w:tplc="08090001" w:tentative="1">
+      <w:start w:val="1"/>
+      <w:numFmt w:val="bullet"/>
+      <w:lvlText w:val=""/>
+      <w:lvlJc w:val="left"/>
+      <w:pPr>
+        <w:ind w:left="5040" w:hanging="360"/>
+      </w:pPr>
+      <w:rPr>
+        <w:rFonts w:ascii="Symbol" w:hAnsi="Symbol" w:hint="default"/>
+      </w:rPr>
+    </w:lvl>
+    <w:lvl w:ilvl="7" w:tplc="08090003" w:tentative="1">
+      <w:start w:val="1"/>
+      <w:numFmt w:val="bullet"/>
+      <w:lvlText w:val="o"/>
+      <w:lvlJc w:val="left"/>
+      <w:pPr>
+        <w:ind w:left="5760" w:hanging="360"/>
+      </w:pPr>
+      <w:rPr>
+        <w:rFonts w:ascii="Courier New" w:hAnsi="Courier New" w:cs="Courier New" w:hint="default"/>
+      </w:rPr>
+    </w:lvl>
+    <w:lvl w:ilvl="8" w:tplc="08090005" w:tentative="1">
+      <w:start w:val="1"/>
+      <w:numFmt w:val="bullet"/>
+      <w:lvlText w:val=""/>
+      <w:lvlJc w:val="left"/>
+      <w:pPr>
+        <w:ind w:left="6480" w:hanging="360"/>
+      </w:pPr>
+      <w:rPr>
+        <w:rFonts w:ascii="Wingdings" w:hAnsi="Wingdings" w:hint="default"/>
+      </w:rPr>
+    </w:lvl>
+  </w:abstractNum>
+  <w:abstractNum w:abstractNumId="2" w15:restartNumberingAfterBreak="0">
     <w:nsid w:val="2B3435B2"/>
     <w:multiLevelType w:val="hybridMultilevel"/>
     <w:tmpl w:val="7A5C8982"/>
@@ -1464,7 +2848,7 @@
       </w:rPr>
     </w:lvl>
   </w:abstractNum>
-  <w:abstractNum w:abstractNumId="1" w15:restartNumberingAfterBreak="0">
+  <w:abstractNum w:abstractNumId="3" w15:restartNumberingAfterBreak="0">
     <w:nsid w:val="46433BF3"/>
     <w:multiLevelType w:val="hybridMultilevel"/>
     <w:tmpl w:val="F2DC98E4"/>
@@ -1554,9 +2938,15 @@
     </w:lvl>
   </w:abstractNum>
   <w:num w:numId="1">
+    <w:abstractNumId w:val="3"/>
+  </w:num>
+  <w:num w:numId="2">
+    <w:abstractNumId w:val="2"/>
+  </w:num>
+  <w:num w:numId="3">
     <w:abstractNumId w:val="1"/>
   </w:num>
-  <w:num w:numId="2">
+  <w:num w:numId="4">
     <w:abstractNumId w:val="0"/>
   </w:num>
 </w:numbering>
@@ -1964,7 +3354,7 @@
   <w:style w:type="paragraph" w:default="1" w:styleId="Normal">
     <w:name w:val="Normal"/>
     <w:qFormat/>
-    <w:rsid w:val="00563A0F"/>
+    <w:rsid w:val="00F91FCB"/>
     <w:rPr>
       <w:rFonts w:ascii="Times New Roman" w:eastAsia="Times New Roman" w:hAnsi="Times New Roman" w:cs="Times New Roman"/>
       <w:lang w:eastAsia="en-GB"/>

</xml_diff>